<commit_message>
Modified until "Something about myself"
</commit_message>
<xml_diff>
--- a/Project description_Part2_modG_applyJ_modG.docx
+++ b/Project description_Part2_modG_applyJ_modG.docx
@@ -5620,10 +5620,7 @@
         <w:t>.</w:t>
       </w:r>
     </w:p>
-    <w:p>
-      <w:bookmarkStart w:id="12" w:name="_GoBack"/>
-      <w:bookmarkEnd w:id="12"/>
-    </w:p>
+    <w:p/>
     <w:p>
       <w:pPr>
         <w:pStyle w:val="Heading3"/>
@@ -5635,7 +5632,7 @@
     <w:p>
       <w:pPr>
         <w:rPr>
-          <w:ins w:id="13" w:author="Georgios KATSAROS" w:date="2016-08-25T19:40:00Z"/>
+          <w:ins w:id="12" w:author="Georgios KATSAROS" w:date="2016-08-25T19:40:00Z"/>
         </w:rPr>
       </w:pPr>
       <w:r>
@@ -5659,7 +5656,7 @@
         </w:rPr>
         <w:t>Ferdinand Kuemmeth</w:t>
       </w:r>
-      <w:ins w:id="14" w:author="Georgios KATSAROS" w:date="2016-08-31T20:49:00Z">
+      <w:ins w:id="13" w:author="Georgios KATSAROS" w:date="2016-08-31T20:49:00Z">
         <w:r>
           <w:rPr>
             <w:b/>
@@ -5716,16 +5713,45 @@
         <w:t>once per year to discuss with the technical and physics related ques</w:t>
       </w:r>
       <w:r>
-        <w:t>tions thus I am requesting 1000</w:t>
+        <w:t>tions thus I am requesting 5</w:t>
+      </w:r>
+      <w:r>
+        <w:t>00</w:t>
       </w:r>
       <w:r>
         <w:t xml:space="preserve"> Euro</w:t>
       </w:r>
-      <w:ins w:id="15" w:author="Georgios KATSAROS" w:date="2016-08-31T20:50:00Z">
-        <w:r>
-          <w:t xml:space="preserve"> (I think you can ask max 500 Euro, ask the GO about it)</w:t>
-        </w:r>
-      </w:ins>
+      <w:r>
+        <w:t xml:space="preserve"> </w:t>
+      </w:r>
+      <w:r>
+        <w:rPr>
+          <w:b/>
+          <w:i/>
+        </w:rPr>
+        <w:t>(</w:t>
+      </w:r>
+      <w:r>
+        <w:rPr>
+          <w:b/>
+          <w:i/>
+        </w:rPr>
+        <w:t>What is the reasonable amount that I should put here</w:t>
+      </w:r>
+      <w:r>
+        <w:rPr>
+          <w:b/>
+          <w:i/>
+        </w:rPr>
+        <w:t>??</w:t>
+      </w:r>
+      <w:r>
+        <w:rPr>
+          <w:b/>
+          <w:i/>
+        </w:rPr>
+        <w:t>)</w:t>
+      </w:r>
       <w:r>
         <w:t xml:space="preserve"> per year as travel expenses. </w:t>
       </w:r>
@@ -5768,1512 +5794,13 @@
     <w:p>
       <w:pPr>
         <w:pStyle w:val="Heading3"/>
-        <w:rPr>
-          <w:ins w:id="16" w:author="Georgios KATSAROS" w:date="2016-08-31T20:51:00Z"/>
-        </w:rPr>
       </w:pPr>
       <w:r>
         <w:lastRenderedPageBreak/>
         <w:t>Work table</w:t>
       </w:r>
-      <w:del w:id="17" w:author="Josip KUKUCKA" w:date="2016-09-02T13:39:00Z">
-        <w:r>
-          <w:delText>:</w:delText>
-        </w:r>
-      </w:del>
-      <w:ins w:id="18" w:author="Georgios KATSAROS" w:date="2016-08-31T20:51:00Z">
-        <w:del w:id="19" w:author="Josip KUKUCKA" w:date="2016-09-02T13:39:00Z">
-          <w:r>
-            <w:delText xml:space="preserve"> (split it into half year periods and describe tasks for three years)</w:delText>
-          </w:r>
-        </w:del>
-      </w:ins>
-    </w:p>
-    <w:p>
-      <w:pPr>
-        <w:rPr>
-          <w:ins w:id="20" w:author="Georgios KATSAROS" w:date="2016-08-31T20:52:00Z"/>
-        </w:rPr>
-        <w:pPrChange w:id="21" w:author="Georgios KATSAROS" w:date="2016-08-31T20:52:00Z">
-          <w:pPr>
-            <w:pStyle w:val="Heading3"/>
-          </w:pPr>
-        </w:pPrChange>
-      </w:pPr>
-    </w:p>
-    <w:tbl>
-      <w:tblPr>
-        <w:tblStyle w:val="TableGrid"/>
-        <w:tblW w:w="0" w:type="auto"/>
-        <w:tblLook w:val="04A0" w:firstRow="1" w:lastRow="0" w:firstColumn="1" w:lastColumn="0" w:noHBand="0" w:noVBand="1"/>
-        <w:tblPrChange w:id="22" w:author="Josip KUKUCKA" w:date="2016-09-02T13:39:00Z">
-          <w:tblPr>
-            <w:tblStyle w:val="TableGrid"/>
-            <w:tblW w:w="0" w:type="auto"/>
-            <w:tblLook w:val="04A0" w:firstRow="1" w:lastRow="0" w:firstColumn="1" w:lastColumn="0" w:noHBand="0" w:noVBand="1"/>
-          </w:tblPr>
-        </w:tblPrChange>
-      </w:tblPr>
-      <w:tblGrid>
-        <w:gridCol w:w="3397"/>
-        <w:gridCol w:w="851"/>
-        <w:gridCol w:w="992"/>
-        <w:gridCol w:w="992"/>
-        <w:gridCol w:w="993"/>
-        <w:gridCol w:w="992"/>
-        <w:gridCol w:w="1133"/>
-        <w:tblGridChange w:id="23">
-          <w:tblGrid>
-            <w:gridCol w:w="2122"/>
-            <w:gridCol w:w="2126"/>
-            <w:gridCol w:w="992"/>
-            <w:gridCol w:w="992"/>
-            <w:gridCol w:w="993"/>
-            <w:gridCol w:w="992"/>
-            <w:gridCol w:w="1133"/>
-          </w:tblGrid>
-        </w:tblGridChange>
-      </w:tblGrid>
-      <w:tr>
-        <w:trPr>
-          <w:trHeight w:val="986"/>
-          <w:ins w:id="24" w:author="Georgios KATSAROS" w:date="2016-08-31T20:52:00Z"/>
-        </w:trPr>
-        <w:tc>
-          <w:tcPr>
-            <w:tcW w:w="3397" w:type="dxa"/>
-            <w:tcPrChange w:id="25" w:author="Josip KUKUCKA" w:date="2016-09-02T13:39:00Z">
-              <w:tcPr>
-                <w:tcW w:w="2122" w:type="dxa"/>
-              </w:tcPr>
-            </w:tcPrChange>
-          </w:tcPr>
-          <w:p>
-            <w:pPr>
-              <w:rPr>
-                <w:ins w:id="26" w:author="Georgios KATSAROS" w:date="2016-08-31T20:52:00Z"/>
-                <w:sz w:val="20"/>
-                <w:szCs w:val="20"/>
-                <w:rPrChange w:id="27" w:author="Georgios KATSAROS" w:date="2016-08-31T20:58:00Z">
-                  <w:rPr>
-                    <w:ins w:id="28" w:author="Georgios KATSAROS" w:date="2016-08-31T20:52:00Z"/>
-                  </w:rPr>
-                </w:rPrChange>
-              </w:rPr>
-            </w:pPr>
-            <w:ins w:id="29" w:author="Georgios KATSAROS" w:date="2016-08-31T20:52:00Z">
-              <w:r>
-                <w:rPr>
-                  <w:sz w:val="20"/>
-                  <w:szCs w:val="20"/>
-                  <w:rPrChange w:id="30" w:author="Georgios KATSAROS" w:date="2016-08-31T20:58:00Z">
-                    <w:rPr/>
-                  </w:rPrChange>
-                </w:rPr>
-                <w:t>Task</w:t>
-              </w:r>
-            </w:ins>
-          </w:p>
-        </w:tc>
-        <w:tc>
-          <w:tcPr>
-            <w:tcW w:w="851" w:type="dxa"/>
-            <w:tcPrChange w:id="31" w:author="Josip KUKUCKA" w:date="2016-09-02T13:39:00Z">
-              <w:tcPr>
-                <w:tcW w:w="2126" w:type="dxa"/>
-              </w:tcPr>
-            </w:tcPrChange>
-          </w:tcPr>
-          <w:p>
-            <w:pPr>
-              <w:rPr>
-                <w:ins w:id="32" w:author="Georgios KATSAROS" w:date="2016-08-31T20:52:00Z"/>
-                <w:sz w:val="20"/>
-                <w:szCs w:val="20"/>
-                <w:rPrChange w:id="33" w:author="Georgios KATSAROS" w:date="2016-08-31T20:58:00Z">
-                  <w:rPr>
-                    <w:ins w:id="34" w:author="Georgios KATSAROS" w:date="2016-08-31T20:52:00Z"/>
-                  </w:rPr>
-                </w:rPrChange>
-              </w:rPr>
-            </w:pPr>
-            <w:ins w:id="35" w:author="Georgios KATSAROS" w:date="2016-08-31T20:53:00Z">
-              <w:r>
-                <w:rPr>
-                  <w:sz w:val="20"/>
-                  <w:szCs w:val="20"/>
-                  <w:rPrChange w:id="36" w:author="Georgios KATSAROS" w:date="2016-08-31T20:58:00Z">
-                    <w:rPr/>
-                  </w:rPrChange>
-                </w:rPr>
-                <w:t>1</w:t>
-              </w:r>
-            </w:ins>
-            <w:ins w:id="37" w:author="Georgios KATSAROS" w:date="2016-08-31T20:57:00Z">
-              <w:r>
-                <w:rPr>
-                  <w:sz w:val="20"/>
-                  <w:szCs w:val="20"/>
-                  <w:rPrChange w:id="38" w:author="Georgios KATSAROS" w:date="2016-08-31T20:58:00Z">
-                    <w:rPr/>
-                  </w:rPrChange>
-                </w:rPr>
-                <w:t>st</w:t>
-              </w:r>
-            </w:ins>
-            <w:ins w:id="39" w:author="Georgios KATSAROS" w:date="2016-08-31T20:53:00Z">
-              <w:r>
-                <w:rPr>
-                  <w:sz w:val="20"/>
-                  <w:szCs w:val="20"/>
-                  <w:rPrChange w:id="40" w:author="Georgios KATSAROS" w:date="2016-08-31T20:58:00Z">
-                    <w:rPr/>
-                  </w:rPrChange>
-                </w:rPr>
-                <w:t>-6</w:t>
-              </w:r>
-              <w:r>
-                <w:rPr>
-                  <w:sz w:val="20"/>
-                  <w:szCs w:val="20"/>
-                  <w:vertAlign w:val="superscript"/>
-                  <w:rPrChange w:id="41" w:author="Georgios KATSAROS" w:date="2016-08-31T20:58:00Z">
-                    <w:rPr/>
-                  </w:rPrChange>
-                </w:rPr>
-                <w:t>th</w:t>
-              </w:r>
-              <w:r>
-                <w:rPr>
-                  <w:sz w:val="20"/>
-                  <w:szCs w:val="20"/>
-                  <w:rPrChange w:id="42" w:author="Georgios KATSAROS" w:date="2016-08-31T20:58:00Z">
-                    <w:rPr/>
-                  </w:rPrChange>
-                </w:rPr>
-                <w:t xml:space="preserve"> month</w:t>
-              </w:r>
-            </w:ins>
-          </w:p>
-        </w:tc>
-        <w:tc>
-          <w:tcPr>
-            <w:tcW w:w="992" w:type="dxa"/>
-            <w:tcPrChange w:id="43" w:author="Josip KUKUCKA" w:date="2016-09-02T13:39:00Z">
-              <w:tcPr>
-                <w:tcW w:w="992" w:type="dxa"/>
-              </w:tcPr>
-            </w:tcPrChange>
-          </w:tcPr>
-          <w:p>
-            <w:pPr>
-              <w:rPr>
-                <w:ins w:id="44" w:author="Georgios KATSAROS" w:date="2016-08-31T20:52:00Z"/>
-                <w:sz w:val="20"/>
-                <w:szCs w:val="20"/>
-                <w:rPrChange w:id="45" w:author="Georgios KATSAROS" w:date="2016-08-31T20:58:00Z">
-                  <w:rPr>
-                    <w:ins w:id="46" w:author="Georgios KATSAROS" w:date="2016-08-31T20:52:00Z"/>
-                  </w:rPr>
-                </w:rPrChange>
-              </w:rPr>
-            </w:pPr>
-            <w:ins w:id="47" w:author="Georgios KATSAROS" w:date="2016-08-31T20:56:00Z">
-              <w:r>
-                <w:rPr>
-                  <w:sz w:val="20"/>
-                  <w:szCs w:val="20"/>
-                  <w:rPrChange w:id="48" w:author="Georgios KATSAROS" w:date="2016-08-31T20:58:00Z">
-                    <w:rPr/>
-                  </w:rPrChange>
-                </w:rPr>
-                <w:t>7</w:t>
-              </w:r>
-              <w:r>
-                <w:rPr>
-                  <w:sz w:val="20"/>
-                  <w:szCs w:val="20"/>
-                  <w:vertAlign w:val="superscript"/>
-                  <w:rPrChange w:id="49" w:author="Georgios KATSAROS" w:date="2016-08-31T20:58:00Z">
-                    <w:rPr/>
-                  </w:rPrChange>
-                </w:rPr>
-                <w:t>th</w:t>
-              </w:r>
-              <w:r>
-                <w:rPr>
-                  <w:sz w:val="20"/>
-                  <w:szCs w:val="20"/>
-                  <w:rPrChange w:id="50" w:author="Georgios KATSAROS" w:date="2016-08-31T20:58:00Z">
-                    <w:rPr/>
-                  </w:rPrChange>
-                </w:rPr>
-                <w:t>-12</w:t>
-              </w:r>
-              <w:r>
-                <w:rPr>
-                  <w:sz w:val="20"/>
-                  <w:szCs w:val="20"/>
-                  <w:vertAlign w:val="superscript"/>
-                  <w:rPrChange w:id="51" w:author="Georgios KATSAROS" w:date="2016-08-31T20:58:00Z">
-                    <w:rPr/>
-                  </w:rPrChange>
-                </w:rPr>
-                <w:t>th</w:t>
-              </w:r>
-              <w:r>
-                <w:rPr>
-                  <w:sz w:val="20"/>
-                  <w:szCs w:val="20"/>
-                  <w:rPrChange w:id="52" w:author="Georgios KATSAROS" w:date="2016-08-31T20:58:00Z">
-                    <w:rPr/>
-                  </w:rPrChange>
-                </w:rPr>
-                <w:t xml:space="preserve"> month</w:t>
-              </w:r>
-            </w:ins>
-          </w:p>
-        </w:tc>
-        <w:tc>
-          <w:tcPr>
-            <w:tcW w:w="992" w:type="dxa"/>
-            <w:tcPrChange w:id="53" w:author="Josip KUKUCKA" w:date="2016-09-02T13:39:00Z">
-              <w:tcPr>
-                <w:tcW w:w="992" w:type="dxa"/>
-              </w:tcPr>
-            </w:tcPrChange>
-          </w:tcPr>
-          <w:p>
-            <w:pPr>
-              <w:rPr>
-                <w:ins w:id="54" w:author="Georgios KATSAROS" w:date="2016-08-31T20:52:00Z"/>
-                <w:sz w:val="20"/>
-                <w:szCs w:val="20"/>
-                <w:rPrChange w:id="55" w:author="Georgios KATSAROS" w:date="2016-08-31T20:58:00Z">
-                  <w:rPr>
-                    <w:ins w:id="56" w:author="Georgios KATSAROS" w:date="2016-08-31T20:52:00Z"/>
-                  </w:rPr>
-                </w:rPrChange>
-              </w:rPr>
-            </w:pPr>
-            <w:ins w:id="57" w:author="Georgios KATSAROS" w:date="2016-08-31T20:56:00Z">
-              <w:r>
-                <w:rPr>
-                  <w:sz w:val="20"/>
-                  <w:szCs w:val="20"/>
-                  <w:rPrChange w:id="58" w:author="Georgios KATSAROS" w:date="2016-08-31T20:58:00Z">
-                    <w:rPr/>
-                  </w:rPrChange>
-                </w:rPr>
-                <w:t>13</w:t>
-              </w:r>
-              <w:r>
-                <w:rPr>
-                  <w:sz w:val="20"/>
-                  <w:szCs w:val="20"/>
-                  <w:vertAlign w:val="superscript"/>
-                  <w:rPrChange w:id="59" w:author="Georgios KATSAROS" w:date="2016-08-31T20:58:00Z">
-                    <w:rPr/>
-                  </w:rPrChange>
-                </w:rPr>
-                <w:t>th</w:t>
-              </w:r>
-              <w:r>
-                <w:rPr>
-                  <w:sz w:val="20"/>
-                  <w:szCs w:val="20"/>
-                  <w:rPrChange w:id="60" w:author="Georgios KATSAROS" w:date="2016-08-31T20:58:00Z">
-                    <w:rPr/>
-                  </w:rPrChange>
-                </w:rPr>
-                <w:t>-18</w:t>
-              </w:r>
-              <w:r>
-                <w:rPr>
-                  <w:sz w:val="20"/>
-                  <w:szCs w:val="20"/>
-                  <w:vertAlign w:val="superscript"/>
-                  <w:rPrChange w:id="61" w:author="Georgios KATSAROS" w:date="2016-08-31T20:58:00Z">
-                    <w:rPr/>
-                  </w:rPrChange>
-                </w:rPr>
-                <w:t>th</w:t>
-              </w:r>
-              <w:r>
-                <w:rPr>
-                  <w:sz w:val="20"/>
-                  <w:szCs w:val="20"/>
-                  <w:rPrChange w:id="62" w:author="Georgios KATSAROS" w:date="2016-08-31T20:58:00Z">
-                    <w:rPr/>
-                  </w:rPrChange>
-                </w:rPr>
-                <w:t xml:space="preserve"> month</w:t>
-              </w:r>
-            </w:ins>
-          </w:p>
-        </w:tc>
-        <w:tc>
-          <w:tcPr>
-            <w:tcW w:w="993" w:type="dxa"/>
-            <w:tcPrChange w:id="63" w:author="Josip KUKUCKA" w:date="2016-09-02T13:39:00Z">
-              <w:tcPr>
-                <w:tcW w:w="993" w:type="dxa"/>
-              </w:tcPr>
-            </w:tcPrChange>
-          </w:tcPr>
-          <w:p>
-            <w:pPr>
-              <w:rPr>
-                <w:ins w:id="64" w:author="Georgios KATSAROS" w:date="2016-08-31T20:52:00Z"/>
-                <w:sz w:val="20"/>
-                <w:szCs w:val="20"/>
-                <w:rPrChange w:id="65" w:author="Georgios KATSAROS" w:date="2016-08-31T20:58:00Z">
-                  <w:rPr>
-                    <w:ins w:id="66" w:author="Georgios KATSAROS" w:date="2016-08-31T20:52:00Z"/>
-                  </w:rPr>
-                </w:rPrChange>
-              </w:rPr>
-            </w:pPr>
-            <w:ins w:id="67" w:author="Georgios KATSAROS" w:date="2016-08-31T20:56:00Z">
-              <w:r>
-                <w:rPr>
-                  <w:sz w:val="20"/>
-                  <w:szCs w:val="20"/>
-                  <w:rPrChange w:id="68" w:author="Georgios KATSAROS" w:date="2016-08-31T20:58:00Z">
-                    <w:rPr/>
-                  </w:rPrChange>
-                </w:rPr>
-                <w:t>19</w:t>
-              </w:r>
-              <w:r>
-                <w:rPr>
-                  <w:sz w:val="20"/>
-                  <w:szCs w:val="20"/>
-                  <w:vertAlign w:val="superscript"/>
-                  <w:rPrChange w:id="69" w:author="Georgios KATSAROS" w:date="2016-08-31T20:58:00Z">
-                    <w:rPr/>
-                  </w:rPrChange>
-                </w:rPr>
-                <w:t>th</w:t>
-              </w:r>
-              <w:r>
-                <w:rPr>
-                  <w:sz w:val="20"/>
-                  <w:szCs w:val="20"/>
-                  <w:rPrChange w:id="70" w:author="Georgios KATSAROS" w:date="2016-08-31T20:58:00Z">
-                    <w:rPr/>
-                  </w:rPrChange>
-                </w:rPr>
-                <w:t>-24</w:t>
-              </w:r>
-              <w:r>
-                <w:rPr>
-                  <w:sz w:val="20"/>
-                  <w:szCs w:val="20"/>
-                  <w:vertAlign w:val="superscript"/>
-                  <w:rPrChange w:id="71" w:author="Georgios KATSAROS" w:date="2016-08-31T20:58:00Z">
-                    <w:rPr/>
-                  </w:rPrChange>
-                </w:rPr>
-                <w:t>th</w:t>
-              </w:r>
-              <w:r>
-                <w:rPr>
-                  <w:sz w:val="20"/>
-                  <w:szCs w:val="20"/>
-                  <w:rPrChange w:id="72" w:author="Georgios KATSAROS" w:date="2016-08-31T20:58:00Z">
-                    <w:rPr/>
-                  </w:rPrChange>
-                </w:rPr>
-                <w:t xml:space="preserve"> month</w:t>
-              </w:r>
-            </w:ins>
-          </w:p>
-        </w:tc>
-        <w:tc>
-          <w:tcPr>
-            <w:tcW w:w="992" w:type="dxa"/>
-            <w:tcPrChange w:id="73" w:author="Josip KUKUCKA" w:date="2016-09-02T13:39:00Z">
-              <w:tcPr>
-                <w:tcW w:w="992" w:type="dxa"/>
-              </w:tcPr>
-            </w:tcPrChange>
-          </w:tcPr>
-          <w:p>
-            <w:pPr>
-              <w:rPr>
-                <w:ins w:id="74" w:author="Georgios KATSAROS" w:date="2016-08-31T20:52:00Z"/>
-                <w:sz w:val="20"/>
-                <w:szCs w:val="20"/>
-                <w:rPrChange w:id="75" w:author="Georgios KATSAROS" w:date="2016-08-31T20:58:00Z">
-                  <w:rPr>
-                    <w:ins w:id="76" w:author="Georgios KATSAROS" w:date="2016-08-31T20:52:00Z"/>
-                  </w:rPr>
-                </w:rPrChange>
-              </w:rPr>
-            </w:pPr>
-            <w:ins w:id="77" w:author="Georgios KATSAROS" w:date="2016-08-31T20:56:00Z">
-              <w:r>
-                <w:rPr>
-                  <w:sz w:val="20"/>
-                  <w:szCs w:val="20"/>
-                  <w:rPrChange w:id="78" w:author="Georgios KATSAROS" w:date="2016-08-31T20:58:00Z">
-                    <w:rPr/>
-                  </w:rPrChange>
-                </w:rPr>
-                <w:t>25</w:t>
-              </w:r>
-              <w:r>
-                <w:rPr>
-                  <w:sz w:val="20"/>
-                  <w:szCs w:val="20"/>
-                  <w:vertAlign w:val="superscript"/>
-                  <w:rPrChange w:id="79" w:author="Georgios KATSAROS" w:date="2016-08-31T20:58:00Z">
-                    <w:rPr/>
-                  </w:rPrChange>
-                </w:rPr>
-                <w:t>th</w:t>
-              </w:r>
-              <w:r>
-                <w:rPr>
-                  <w:sz w:val="20"/>
-                  <w:szCs w:val="20"/>
-                  <w:rPrChange w:id="80" w:author="Georgios KATSAROS" w:date="2016-08-31T20:58:00Z">
-                    <w:rPr/>
-                  </w:rPrChange>
-                </w:rPr>
-                <w:t>- 31</w:t>
-              </w:r>
-              <w:r>
-                <w:rPr>
-                  <w:sz w:val="20"/>
-                  <w:szCs w:val="20"/>
-                  <w:vertAlign w:val="superscript"/>
-                  <w:rPrChange w:id="81" w:author="Georgios KATSAROS" w:date="2016-08-31T20:58:00Z">
-                    <w:rPr/>
-                  </w:rPrChange>
-                </w:rPr>
-                <w:t>st</w:t>
-              </w:r>
-              <w:r>
-                <w:rPr>
-                  <w:sz w:val="20"/>
-                  <w:szCs w:val="20"/>
-                  <w:rPrChange w:id="82" w:author="Georgios KATSAROS" w:date="2016-08-31T20:58:00Z">
-                    <w:rPr/>
-                  </w:rPrChange>
-                </w:rPr>
-                <w:t xml:space="preserve"> month </w:t>
-              </w:r>
-            </w:ins>
-          </w:p>
-        </w:tc>
-        <w:tc>
-          <w:tcPr>
-            <w:tcW w:w="1133" w:type="dxa"/>
-            <w:tcPrChange w:id="83" w:author="Josip KUKUCKA" w:date="2016-09-02T13:39:00Z">
-              <w:tcPr>
-                <w:tcW w:w="1133" w:type="dxa"/>
-              </w:tcPr>
-            </w:tcPrChange>
-          </w:tcPr>
-          <w:p>
-            <w:pPr>
-              <w:rPr>
-                <w:ins w:id="84" w:author="Georgios KATSAROS" w:date="2016-08-31T20:52:00Z"/>
-                <w:sz w:val="20"/>
-                <w:szCs w:val="20"/>
-                <w:rPrChange w:id="85" w:author="Georgios KATSAROS" w:date="2016-08-31T20:58:00Z">
-                  <w:rPr>
-                    <w:ins w:id="86" w:author="Georgios KATSAROS" w:date="2016-08-31T20:52:00Z"/>
-                  </w:rPr>
-                </w:rPrChange>
-              </w:rPr>
-            </w:pPr>
-            <w:ins w:id="87" w:author="Georgios KATSAROS" w:date="2016-08-31T20:56:00Z">
-              <w:r>
-                <w:rPr>
-                  <w:sz w:val="20"/>
-                  <w:szCs w:val="20"/>
-                  <w:rPrChange w:id="88" w:author="Georgios KATSAROS" w:date="2016-08-31T20:58:00Z">
-                    <w:rPr/>
-                  </w:rPrChange>
-                </w:rPr>
-                <w:t>32</w:t>
-              </w:r>
-              <w:r>
-                <w:rPr>
-                  <w:sz w:val="20"/>
-                  <w:szCs w:val="20"/>
-                  <w:vertAlign w:val="superscript"/>
-                  <w:rPrChange w:id="89" w:author="Georgios KATSAROS" w:date="2016-08-31T20:58:00Z">
-                    <w:rPr/>
-                  </w:rPrChange>
-                </w:rPr>
-                <w:t>nd</w:t>
-              </w:r>
-              <w:r>
-                <w:rPr>
-                  <w:sz w:val="20"/>
-                  <w:szCs w:val="20"/>
-                  <w:rPrChange w:id="90" w:author="Georgios KATSAROS" w:date="2016-08-31T20:58:00Z">
-                    <w:rPr/>
-                  </w:rPrChange>
-                </w:rPr>
-                <w:t>- 36</w:t>
-              </w:r>
-              <w:r>
-                <w:rPr>
-                  <w:sz w:val="20"/>
-                  <w:szCs w:val="20"/>
-                  <w:vertAlign w:val="superscript"/>
-                  <w:rPrChange w:id="91" w:author="Georgios KATSAROS" w:date="2016-08-31T20:58:00Z">
-                    <w:rPr/>
-                  </w:rPrChange>
-                </w:rPr>
-                <w:t>th</w:t>
-              </w:r>
-              <w:r>
-                <w:rPr>
-                  <w:sz w:val="20"/>
-                  <w:szCs w:val="20"/>
-                  <w:rPrChange w:id="92" w:author="Georgios KATSAROS" w:date="2016-08-31T20:58:00Z">
-                    <w:rPr/>
-                  </w:rPrChange>
-                </w:rPr>
-                <w:t xml:space="preserve"> month</w:t>
-              </w:r>
-            </w:ins>
-          </w:p>
-        </w:tc>
-      </w:tr>
-      <w:tr>
-        <w:trPr>
-          <w:ins w:id="93" w:author="Georgios KATSAROS" w:date="2016-08-31T20:52:00Z"/>
-        </w:trPr>
-        <w:tc>
-          <w:tcPr>
-            <w:tcW w:w="3397" w:type="dxa"/>
-            <w:tcPrChange w:id="94" w:author="Georgios KATSAROS" w:date="2016-08-31T20:57:00Z">
-              <w:tcPr>
-                <w:tcW w:w="2122" w:type="dxa"/>
-              </w:tcPr>
-            </w:tcPrChange>
-          </w:tcPr>
-          <w:p>
-            <w:pPr>
-              <w:jc w:val="center"/>
-              <w:rPr>
-                <w:ins w:id="95" w:author="Georgios KATSAROS" w:date="2016-08-31T20:52:00Z"/>
-                <w:sz w:val="20"/>
-                <w:szCs w:val="20"/>
-                <w:rPrChange w:id="96" w:author="Georgios KATSAROS" w:date="2016-08-31T20:58:00Z">
-                  <w:rPr>
-                    <w:ins w:id="97" w:author="Georgios KATSAROS" w:date="2016-08-31T20:52:00Z"/>
-                  </w:rPr>
-                </w:rPrChange>
-              </w:rPr>
-            </w:pPr>
-            <w:ins w:id="98" w:author="Georgios KATSAROS" w:date="2016-08-31T20:52:00Z">
-              <w:r>
-                <w:rPr>
-                  <w:sz w:val="20"/>
-                  <w:szCs w:val="20"/>
-                  <w:rPrChange w:id="99" w:author="Georgios KATSAROS" w:date="2016-08-31T20:58:00Z">
-                    <w:rPr/>
-                  </w:rPrChange>
-                </w:rPr>
-                <w:t>Second generation of the reflectometry setup</w:t>
-              </w:r>
-            </w:ins>
-          </w:p>
-          <w:p>
-            <w:pPr>
-              <w:rPr>
-                <w:ins w:id="100" w:author="Georgios KATSAROS" w:date="2016-08-31T20:52:00Z"/>
-                <w:sz w:val="20"/>
-                <w:szCs w:val="20"/>
-                <w:rPrChange w:id="101" w:author="Georgios KATSAROS" w:date="2016-08-31T20:58:00Z">
-                  <w:rPr>
-                    <w:ins w:id="102" w:author="Georgios KATSAROS" w:date="2016-08-31T20:52:00Z"/>
-                  </w:rPr>
-                </w:rPrChange>
-              </w:rPr>
-            </w:pPr>
-          </w:p>
-        </w:tc>
-        <w:tc>
-          <w:tcPr>
-            <w:tcW w:w="851" w:type="dxa"/>
-            <w:tcPrChange w:id="103" w:author="Georgios KATSAROS" w:date="2016-08-31T20:57:00Z">
-              <w:tcPr>
-                <w:tcW w:w="2126" w:type="dxa"/>
-              </w:tcPr>
-            </w:tcPrChange>
-          </w:tcPr>
-          <w:p>
-            <w:pPr>
-              <w:rPr>
-                <w:ins w:id="104" w:author="Georgios KATSAROS" w:date="2016-08-31T20:52:00Z"/>
-                <w:sz w:val="20"/>
-                <w:szCs w:val="20"/>
-                <w:rPrChange w:id="105" w:author="Georgios KATSAROS" w:date="2016-08-31T20:58:00Z">
-                  <w:rPr>
-                    <w:ins w:id="106" w:author="Georgios KATSAROS" w:date="2016-08-31T20:52:00Z"/>
-                  </w:rPr>
-                </w:rPrChange>
-              </w:rPr>
-            </w:pPr>
-            <w:ins w:id="107" w:author="Georgios KATSAROS" w:date="2016-08-31T20:54:00Z">
-              <w:r>
-                <w:rPr>
-                  <w:sz w:val="20"/>
-                  <w:szCs w:val="20"/>
-                  <w:rPrChange w:id="108" w:author="Georgios KATSAROS" w:date="2016-08-31T20:58:00Z">
-                    <w:rPr/>
-                  </w:rPrChange>
-                </w:rPr>
-                <w:t>X</w:t>
-              </w:r>
-            </w:ins>
-          </w:p>
-        </w:tc>
-        <w:tc>
-          <w:tcPr>
-            <w:tcW w:w="992" w:type="dxa"/>
-            <w:tcPrChange w:id="109" w:author="Georgios KATSAROS" w:date="2016-08-31T20:57:00Z">
-              <w:tcPr>
-                <w:tcW w:w="992" w:type="dxa"/>
-              </w:tcPr>
-            </w:tcPrChange>
-          </w:tcPr>
-          <w:p>
-            <w:pPr>
-              <w:rPr>
-                <w:ins w:id="110" w:author="Georgios KATSAROS" w:date="2016-08-31T20:52:00Z"/>
-                <w:sz w:val="20"/>
-                <w:szCs w:val="20"/>
-                <w:rPrChange w:id="111" w:author="Georgios KATSAROS" w:date="2016-08-31T20:58:00Z">
-                  <w:rPr>
-                    <w:ins w:id="112" w:author="Georgios KATSAROS" w:date="2016-08-31T20:52:00Z"/>
-                  </w:rPr>
-                </w:rPrChange>
-              </w:rPr>
-            </w:pPr>
-          </w:p>
-        </w:tc>
-        <w:tc>
-          <w:tcPr>
-            <w:tcW w:w="992" w:type="dxa"/>
-            <w:tcPrChange w:id="113" w:author="Georgios KATSAROS" w:date="2016-08-31T20:57:00Z">
-              <w:tcPr>
-                <w:tcW w:w="992" w:type="dxa"/>
-              </w:tcPr>
-            </w:tcPrChange>
-          </w:tcPr>
-          <w:p>
-            <w:pPr>
-              <w:rPr>
-                <w:ins w:id="114" w:author="Georgios KATSAROS" w:date="2016-08-31T20:52:00Z"/>
-                <w:sz w:val="20"/>
-                <w:szCs w:val="20"/>
-                <w:rPrChange w:id="115" w:author="Georgios KATSAROS" w:date="2016-08-31T20:58:00Z">
-                  <w:rPr>
-                    <w:ins w:id="116" w:author="Georgios KATSAROS" w:date="2016-08-31T20:52:00Z"/>
-                  </w:rPr>
-                </w:rPrChange>
-              </w:rPr>
-            </w:pPr>
-          </w:p>
-        </w:tc>
-        <w:tc>
-          <w:tcPr>
-            <w:tcW w:w="993" w:type="dxa"/>
-            <w:tcPrChange w:id="117" w:author="Georgios KATSAROS" w:date="2016-08-31T20:57:00Z">
-              <w:tcPr>
-                <w:tcW w:w="993" w:type="dxa"/>
-              </w:tcPr>
-            </w:tcPrChange>
-          </w:tcPr>
-          <w:p>
-            <w:pPr>
-              <w:rPr>
-                <w:ins w:id="118" w:author="Georgios KATSAROS" w:date="2016-08-31T20:52:00Z"/>
-                <w:sz w:val="20"/>
-                <w:szCs w:val="20"/>
-                <w:rPrChange w:id="119" w:author="Georgios KATSAROS" w:date="2016-08-31T20:58:00Z">
-                  <w:rPr>
-                    <w:ins w:id="120" w:author="Georgios KATSAROS" w:date="2016-08-31T20:52:00Z"/>
-                  </w:rPr>
-                </w:rPrChange>
-              </w:rPr>
-            </w:pPr>
-          </w:p>
-        </w:tc>
-        <w:tc>
-          <w:tcPr>
-            <w:tcW w:w="992" w:type="dxa"/>
-            <w:tcPrChange w:id="121" w:author="Georgios KATSAROS" w:date="2016-08-31T20:57:00Z">
-              <w:tcPr>
-                <w:tcW w:w="992" w:type="dxa"/>
-              </w:tcPr>
-            </w:tcPrChange>
-          </w:tcPr>
-          <w:p>
-            <w:pPr>
-              <w:rPr>
-                <w:ins w:id="122" w:author="Georgios KATSAROS" w:date="2016-08-31T20:52:00Z"/>
-                <w:sz w:val="20"/>
-                <w:szCs w:val="20"/>
-                <w:rPrChange w:id="123" w:author="Georgios KATSAROS" w:date="2016-08-31T20:58:00Z">
-                  <w:rPr>
-                    <w:ins w:id="124" w:author="Georgios KATSAROS" w:date="2016-08-31T20:52:00Z"/>
-                  </w:rPr>
-                </w:rPrChange>
-              </w:rPr>
-            </w:pPr>
-          </w:p>
-        </w:tc>
-        <w:tc>
-          <w:tcPr>
-            <w:tcW w:w="1133" w:type="dxa"/>
-            <w:tcPrChange w:id="125" w:author="Georgios KATSAROS" w:date="2016-08-31T20:57:00Z">
-              <w:tcPr>
-                <w:tcW w:w="1133" w:type="dxa"/>
-              </w:tcPr>
-            </w:tcPrChange>
-          </w:tcPr>
-          <w:p>
-            <w:pPr>
-              <w:rPr>
-                <w:ins w:id="126" w:author="Georgios KATSAROS" w:date="2016-08-31T20:52:00Z"/>
-                <w:sz w:val="20"/>
-                <w:szCs w:val="20"/>
-                <w:rPrChange w:id="127" w:author="Georgios KATSAROS" w:date="2016-08-31T20:58:00Z">
-                  <w:rPr>
-                    <w:ins w:id="128" w:author="Georgios KATSAROS" w:date="2016-08-31T20:52:00Z"/>
-                  </w:rPr>
-                </w:rPrChange>
-              </w:rPr>
-            </w:pPr>
-          </w:p>
-        </w:tc>
-      </w:tr>
-      <w:tr>
-        <w:trPr>
-          <w:ins w:id="129" w:author="Georgios KATSAROS" w:date="2016-08-31T20:52:00Z"/>
-        </w:trPr>
-        <w:tc>
-          <w:tcPr>
-            <w:tcW w:w="3397" w:type="dxa"/>
-            <w:tcPrChange w:id="130" w:author="Georgios KATSAROS" w:date="2016-08-31T20:57:00Z">
-              <w:tcPr>
-                <w:tcW w:w="2122" w:type="dxa"/>
-              </w:tcPr>
-            </w:tcPrChange>
-          </w:tcPr>
-          <w:p>
-            <w:pPr>
-              <w:jc w:val="center"/>
-              <w:rPr>
-                <w:ins w:id="131" w:author="Georgios KATSAROS" w:date="2016-08-31T20:53:00Z"/>
-                <w:sz w:val="20"/>
-                <w:szCs w:val="20"/>
-                <w:rPrChange w:id="132" w:author="Georgios KATSAROS" w:date="2016-08-31T20:58:00Z">
-                  <w:rPr>
-                    <w:ins w:id="133" w:author="Georgios KATSAROS" w:date="2016-08-31T20:53:00Z"/>
-                  </w:rPr>
-                </w:rPrChange>
-              </w:rPr>
-            </w:pPr>
-            <w:ins w:id="134" w:author="Georgios KATSAROS" w:date="2016-08-31T20:53:00Z">
-              <w:r>
-                <w:rPr>
-                  <w:sz w:val="20"/>
-                  <w:szCs w:val="20"/>
-                  <w:rPrChange w:id="135" w:author="Georgios KATSAROS" w:date="2016-08-31T20:58:00Z">
-                    <w:rPr/>
-                  </w:rPrChange>
-                </w:rPr>
-                <w:t>Moving to the gate reflectometry</w:t>
-              </w:r>
-            </w:ins>
-          </w:p>
-          <w:p>
-            <w:pPr>
-              <w:rPr>
-                <w:ins w:id="136" w:author="Georgios KATSAROS" w:date="2016-08-31T20:52:00Z"/>
-                <w:sz w:val="20"/>
-                <w:szCs w:val="20"/>
-                <w:rPrChange w:id="137" w:author="Georgios KATSAROS" w:date="2016-08-31T20:58:00Z">
-                  <w:rPr>
-                    <w:ins w:id="138" w:author="Georgios KATSAROS" w:date="2016-08-31T20:52:00Z"/>
-                  </w:rPr>
-                </w:rPrChange>
-              </w:rPr>
-            </w:pPr>
-            <w:ins w:id="139" w:author="Georgios KATSAROS" w:date="2016-08-31T20:53:00Z">
-              <w:r>
-                <w:rPr>
-                  <w:sz w:val="20"/>
-                  <w:szCs w:val="20"/>
-                  <w:rPrChange w:id="140" w:author="Georgios KATSAROS" w:date="2016-08-31T20:58:00Z">
-                    <w:rPr/>
-                  </w:rPrChange>
-                </w:rPr>
-                <w:t>Optimizing the gate reflectometry</w:t>
-              </w:r>
-            </w:ins>
-          </w:p>
-        </w:tc>
-        <w:tc>
-          <w:tcPr>
-            <w:tcW w:w="851" w:type="dxa"/>
-            <w:tcPrChange w:id="141" w:author="Georgios KATSAROS" w:date="2016-08-31T20:57:00Z">
-              <w:tcPr>
-                <w:tcW w:w="2126" w:type="dxa"/>
-              </w:tcPr>
-            </w:tcPrChange>
-          </w:tcPr>
-          <w:p>
-            <w:pPr>
-              <w:rPr>
-                <w:ins w:id="142" w:author="Georgios KATSAROS" w:date="2016-08-31T20:52:00Z"/>
-                <w:sz w:val="20"/>
-                <w:szCs w:val="20"/>
-                <w:rPrChange w:id="143" w:author="Georgios KATSAROS" w:date="2016-08-31T20:58:00Z">
-                  <w:rPr>
-                    <w:ins w:id="144" w:author="Georgios KATSAROS" w:date="2016-08-31T20:52:00Z"/>
-                  </w:rPr>
-                </w:rPrChange>
-              </w:rPr>
-            </w:pPr>
-          </w:p>
-        </w:tc>
-        <w:tc>
-          <w:tcPr>
-            <w:tcW w:w="992" w:type="dxa"/>
-            <w:tcPrChange w:id="145" w:author="Georgios KATSAROS" w:date="2016-08-31T20:57:00Z">
-              <w:tcPr>
-                <w:tcW w:w="992" w:type="dxa"/>
-              </w:tcPr>
-            </w:tcPrChange>
-          </w:tcPr>
-          <w:p>
-            <w:pPr>
-              <w:rPr>
-                <w:ins w:id="146" w:author="Georgios KATSAROS" w:date="2016-08-31T20:52:00Z"/>
-                <w:sz w:val="20"/>
-                <w:szCs w:val="20"/>
-                <w:rPrChange w:id="147" w:author="Georgios KATSAROS" w:date="2016-08-31T20:58:00Z">
-                  <w:rPr>
-                    <w:ins w:id="148" w:author="Georgios KATSAROS" w:date="2016-08-31T20:52:00Z"/>
-                  </w:rPr>
-                </w:rPrChange>
-              </w:rPr>
-            </w:pPr>
-            <w:ins w:id="149" w:author="Georgios KATSAROS" w:date="2016-08-31T20:54:00Z">
-              <w:r>
-                <w:rPr>
-                  <w:sz w:val="20"/>
-                  <w:szCs w:val="20"/>
-                  <w:rPrChange w:id="150" w:author="Georgios KATSAROS" w:date="2016-08-31T20:58:00Z">
-                    <w:rPr/>
-                  </w:rPrChange>
-                </w:rPr>
-                <w:t>X</w:t>
-              </w:r>
-            </w:ins>
-          </w:p>
-        </w:tc>
-        <w:tc>
-          <w:tcPr>
-            <w:tcW w:w="992" w:type="dxa"/>
-            <w:tcPrChange w:id="151" w:author="Georgios KATSAROS" w:date="2016-08-31T20:57:00Z">
-              <w:tcPr>
-                <w:tcW w:w="992" w:type="dxa"/>
-              </w:tcPr>
-            </w:tcPrChange>
-          </w:tcPr>
-          <w:p>
-            <w:pPr>
-              <w:rPr>
-                <w:ins w:id="152" w:author="Georgios KATSAROS" w:date="2016-08-31T20:52:00Z"/>
-                <w:sz w:val="20"/>
-                <w:szCs w:val="20"/>
-                <w:rPrChange w:id="153" w:author="Georgios KATSAROS" w:date="2016-08-31T20:58:00Z">
-                  <w:rPr>
-                    <w:ins w:id="154" w:author="Georgios KATSAROS" w:date="2016-08-31T20:52:00Z"/>
-                  </w:rPr>
-                </w:rPrChange>
-              </w:rPr>
-            </w:pPr>
-          </w:p>
-        </w:tc>
-        <w:tc>
-          <w:tcPr>
-            <w:tcW w:w="993" w:type="dxa"/>
-            <w:tcPrChange w:id="155" w:author="Georgios KATSAROS" w:date="2016-08-31T20:57:00Z">
-              <w:tcPr>
-                <w:tcW w:w="993" w:type="dxa"/>
-              </w:tcPr>
-            </w:tcPrChange>
-          </w:tcPr>
-          <w:p>
-            <w:pPr>
-              <w:rPr>
-                <w:ins w:id="156" w:author="Georgios KATSAROS" w:date="2016-08-31T20:52:00Z"/>
-                <w:sz w:val="20"/>
-                <w:szCs w:val="20"/>
-                <w:rPrChange w:id="157" w:author="Georgios KATSAROS" w:date="2016-08-31T20:58:00Z">
-                  <w:rPr>
-                    <w:ins w:id="158" w:author="Georgios KATSAROS" w:date="2016-08-31T20:52:00Z"/>
-                  </w:rPr>
-                </w:rPrChange>
-              </w:rPr>
-            </w:pPr>
-          </w:p>
-        </w:tc>
-        <w:tc>
-          <w:tcPr>
-            <w:tcW w:w="992" w:type="dxa"/>
-            <w:tcPrChange w:id="159" w:author="Georgios KATSAROS" w:date="2016-08-31T20:57:00Z">
-              <w:tcPr>
-                <w:tcW w:w="992" w:type="dxa"/>
-              </w:tcPr>
-            </w:tcPrChange>
-          </w:tcPr>
-          <w:p>
-            <w:pPr>
-              <w:rPr>
-                <w:ins w:id="160" w:author="Georgios KATSAROS" w:date="2016-08-31T20:52:00Z"/>
-                <w:sz w:val="20"/>
-                <w:szCs w:val="20"/>
-                <w:rPrChange w:id="161" w:author="Georgios KATSAROS" w:date="2016-08-31T20:58:00Z">
-                  <w:rPr>
-                    <w:ins w:id="162" w:author="Georgios KATSAROS" w:date="2016-08-31T20:52:00Z"/>
-                  </w:rPr>
-                </w:rPrChange>
-              </w:rPr>
-            </w:pPr>
-          </w:p>
-        </w:tc>
-        <w:tc>
-          <w:tcPr>
-            <w:tcW w:w="1133" w:type="dxa"/>
-            <w:tcPrChange w:id="163" w:author="Georgios KATSAROS" w:date="2016-08-31T20:57:00Z">
-              <w:tcPr>
-                <w:tcW w:w="1133" w:type="dxa"/>
-              </w:tcPr>
-            </w:tcPrChange>
-          </w:tcPr>
-          <w:p>
-            <w:pPr>
-              <w:rPr>
-                <w:ins w:id="164" w:author="Georgios KATSAROS" w:date="2016-08-31T20:52:00Z"/>
-                <w:sz w:val="20"/>
-                <w:szCs w:val="20"/>
-                <w:rPrChange w:id="165" w:author="Georgios KATSAROS" w:date="2016-08-31T20:58:00Z">
-                  <w:rPr>
-                    <w:ins w:id="166" w:author="Georgios KATSAROS" w:date="2016-08-31T20:52:00Z"/>
-                  </w:rPr>
-                </w:rPrChange>
-              </w:rPr>
-            </w:pPr>
-          </w:p>
-        </w:tc>
-      </w:tr>
-      <w:tr>
-        <w:trPr>
-          <w:ins w:id="167" w:author="Georgios KATSAROS" w:date="2016-08-31T20:52:00Z"/>
-        </w:trPr>
-        <w:tc>
-          <w:tcPr>
-            <w:tcW w:w="3397" w:type="dxa"/>
-            <w:tcPrChange w:id="168" w:author="Georgios KATSAROS" w:date="2016-08-31T20:57:00Z">
-              <w:tcPr>
-                <w:tcW w:w="2122" w:type="dxa"/>
-              </w:tcPr>
-            </w:tcPrChange>
-          </w:tcPr>
-          <w:p>
-            <w:pPr>
-              <w:jc w:val="center"/>
-              <w:rPr>
-                <w:ins w:id="169" w:author="Georgios KATSAROS" w:date="2016-08-31T20:53:00Z"/>
-                <w:sz w:val="20"/>
-                <w:szCs w:val="20"/>
-                <w:rPrChange w:id="170" w:author="Georgios KATSAROS" w:date="2016-08-31T20:58:00Z">
-                  <w:rPr>
-                    <w:ins w:id="171" w:author="Georgios KATSAROS" w:date="2016-08-31T20:53:00Z"/>
-                  </w:rPr>
-                </w:rPrChange>
-              </w:rPr>
-            </w:pPr>
-            <w:ins w:id="172" w:author="Georgios KATSAROS" w:date="2016-08-31T20:53:00Z">
-              <w:r>
-                <w:rPr>
-                  <w:sz w:val="20"/>
-                  <w:szCs w:val="20"/>
-                  <w:rPrChange w:id="173" w:author="Georgios KATSAROS" w:date="2016-08-31T20:58:00Z">
-                    <w:rPr/>
-                  </w:rPrChange>
-                </w:rPr>
-                <w:t>Measuring the spin relaxation time T</w:t>
-              </w:r>
-              <w:r>
-                <w:rPr>
-                  <w:sz w:val="20"/>
-                  <w:szCs w:val="20"/>
-                  <w:vertAlign w:val="subscript"/>
-                  <w:rPrChange w:id="174" w:author="Georgios KATSAROS" w:date="2016-08-31T20:58:00Z">
-                    <w:rPr>
-                      <w:vertAlign w:val="subscript"/>
-                    </w:rPr>
-                  </w:rPrChange>
-                </w:rPr>
-                <w:t>1</w:t>
-              </w:r>
-            </w:ins>
-          </w:p>
-          <w:p>
-            <w:pPr>
-              <w:rPr>
-                <w:ins w:id="175" w:author="Georgios KATSAROS" w:date="2016-08-31T20:52:00Z"/>
-                <w:sz w:val="20"/>
-                <w:szCs w:val="20"/>
-                <w:rPrChange w:id="176" w:author="Georgios KATSAROS" w:date="2016-08-31T20:58:00Z">
-                  <w:rPr>
-                    <w:ins w:id="177" w:author="Georgios KATSAROS" w:date="2016-08-31T20:52:00Z"/>
-                  </w:rPr>
-                </w:rPrChange>
-              </w:rPr>
-            </w:pPr>
-          </w:p>
-        </w:tc>
-        <w:tc>
-          <w:tcPr>
-            <w:tcW w:w="851" w:type="dxa"/>
-            <w:tcPrChange w:id="178" w:author="Georgios KATSAROS" w:date="2016-08-31T20:57:00Z">
-              <w:tcPr>
-                <w:tcW w:w="2126" w:type="dxa"/>
-              </w:tcPr>
-            </w:tcPrChange>
-          </w:tcPr>
-          <w:p>
-            <w:pPr>
-              <w:rPr>
-                <w:ins w:id="179" w:author="Georgios KATSAROS" w:date="2016-08-31T20:52:00Z"/>
-                <w:sz w:val="20"/>
-                <w:szCs w:val="20"/>
-                <w:rPrChange w:id="180" w:author="Georgios KATSAROS" w:date="2016-08-31T20:58:00Z">
-                  <w:rPr>
-                    <w:ins w:id="181" w:author="Georgios KATSAROS" w:date="2016-08-31T20:52:00Z"/>
-                  </w:rPr>
-                </w:rPrChange>
-              </w:rPr>
-            </w:pPr>
-          </w:p>
-        </w:tc>
-        <w:tc>
-          <w:tcPr>
-            <w:tcW w:w="992" w:type="dxa"/>
-            <w:tcPrChange w:id="182" w:author="Georgios KATSAROS" w:date="2016-08-31T20:57:00Z">
-              <w:tcPr>
-                <w:tcW w:w="992" w:type="dxa"/>
-              </w:tcPr>
-            </w:tcPrChange>
-          </w:tcPr>
-          <w:p>
-            <w:pPr>
-              <w:rPr>
-                <w:ins w:id="183" w:author="Georgios KATSAROS" w:date="2016-08-31T20:52:00Z"/>
-                <w:sz w:val="20"/>
-                <w:szCs w:val="20"/>
-                <w:rPrChange w:id="184" w:author="Georgios KATSAROS" w:date="2016-08-31T20:58:00Z">
-                  <w:rPr>
-                    <w:ins w:id="185" w:author="Georgios KATSAROS" w:date="2016-08-31T20:52:00Z"/>
-                  </w:rPr>
-                </w:rPrChange>
-              </w:rPr>
-            </w:pPr>
-          </w:p>
-        </w:tc>
-        <w:tc>
-          <w:tcPr>
-            <w:tcW w:w="992" w:type="dxa"/>
-            <w:tcPrChange w:id="186" w:author="Georgios KATSAROS" w:date="2016-08-31T20:57:00Z">
-              <w:tcPr>
-                <w:tcW w:w="992" w:type="dxa"/>
-              </w:tcPr>
-            </w:tcPrChange>
-          </w:tcPr>
-          <w:p>
-            <w:pPr>
-              <w:rPr>
-                <w:ins w:id="187" w:author="Georgios KATSAROS" w:date="2016-08-31T20:52:00Z"/>
-                <w:sz w:val="20"/>
-                <w:szCs w:val="20"/>
-                <w:rPrChange w:id="188" w:author="Georgios KATSAROS" w:date="2016-08-31T20:58:00Z">
-                  <w:rPr>
-                    <w:ins w:id="189" w:author="Georgios KATSAROS" w:date="2016-08-31T20:52:00Z"/>
-                  </w:rPr>
-                </w:rPrChange>
-              </w:rPr>
-            </w:pPr>
-            <w:ins w:id="190" w:author="Georgios KATSAROS" w:date="2016-08-31T20:55:00Z">
-              <w:r>
-                <w:rPr>
-                  <w:sz w:val="20"/>
-                  <w:szCs w:val="20"/>
-                  <w:rPrChange w:id="191" w:author="Georgios KATSAROS" w:date="2016-08-31T20:58:00Z">
-                    <w:rPr/>
-                  </w:rPrChange>
-                </w:rPr>
-                <w:t>X</w:t>
-              </w:r>
-            </w:ins>
-          </w:p>
-        </w:tc>
-        <w:tc>
-          <w:tcPr>
-            <w:tcW w:w="993" w:type="dxa"/>
-            <w:tcPrChange w:id="192" w:author="Georgios KATSAROS" w:date="2016-08-31T20:57:00Z">
-              <w:tcPr>
-                <w:tcW w:w="993" w:type="dxa"/>
-              </w:tcPr>
-            </w:tcPrChange>
-          </w:tcPr>
-          <w:p>
-            <w:pPr>
-              <w:rPr>
-                <w:ins w:id="193" w:author="Georgios KATSAROS" w:date="2016-08-31T20:52:00Z"/>
-                <w:sz w:val="20"/>
-                <w:szCs w:val="20"/>
-                <w:rPrChange w:id="194" w:author="Georgios KATSAROS" w:date="2016-08-31T20:58:00Z">
-                  <w:rPr>
-                    <w:ins w:id="195" w:author="Georgios KATSAROS" w:date="2016-08-31T20:52:00Z"/>
-                  </w:rPr>
-                </w:rPrChange>
-              </w:rPr>
-            </w:pPr>
-          </w:p>
-        </w:tc>
-        <w:tc>
-          <w:tcPr>
-            <w:tcW w:w="992" w:type="dxa"/>
-            <w:tcPrChange w:id="196" w:author="Georgios KATSAROS" w:date="2016-08-31T20:57:00Z">
-              <w:tcPr>
-                <w:tcW w:w="992" w:type="dxa"/>
-              </w:tcPr>
-            </w:tcPrChange>
-          </w:tcPr>
-          <w:p>
-            <w:pPr>
-              <w:rPr>
-                <w:ins w:id="197" w:author="Georgios KATSAROS" w:date="2016-08-31T20:52:00Z"/>
-                <w:sz w:val="20"/>
-                <w:szCs w:val="20"/>
-                <w:rPrChange w:id="198" w:author="Georgios KATSAROS" w:date="2016-08-31T20:58:00Z">
-                  <w:rPr>
-                    <w:ins w:id="199" w:author="Georgios KATSAROS" w:date="2016-08-31T20:52:00Z"/>
-                  </w:rPr>
-                </w:rPrChange>
-              </w:rPr>
-            </w:pPr>
-          </w:p>
-        </w:tc>
-        <w:tc>
-          <w:tcPr>
-            <w:tcW w:w="1133" w:type="dxa"/>
-            <w:tcPrChange w:id="200" w:author="Georgios KATSAROS" w:date="2016-08-31T20:57:00Z">
-              <w:tcPr>
-                <w:tcW w:w="1133" w:type="dxa"/>
-              </w:tcPr>
-            </w:tcPrChange>
-          </w:tcPr>
-          <w:p>
-            <w:pPr>
-              <w:rPr>
-                <w:ins w:id="201" w:author="Georgios KATSAROS" w:date="2016-08-31T20:52:00Z"/>
-                <w:sz w:val="20"/>
-                <w:szCs w:val="20"/>
-                <w:rPrChange w:id="202" w:author="Georgios KATSAROS" w:date="2016-08-31T20:58:00Z">
-                  <w:rPr>
-                    <w:ins w:id="203" w:author="Georgios KATSAROS" w:date="2016-08-31T20:52:00Z"/>
-                  </w:rPr>
-                </w:rPrChange>
-              </w:rPr>
-            </w:pPr>
-          </w:p>
-        </w:tc>
-      </w:tr>
-      <w:tr>
-        <w:trPr>
-          <w:ins w:id="204" w:author="Georgios KATSAROS" w:date="2016-08-31T20:52:00Z"/>
-        </w:trPr>
-        <w:tc>
-          <w:tcPr>
-            <w:tcW w:w="3397" w:type="dxa"/>
-            <w:tcPrChange w:id="205" w:author="Georgios KATSAROS" w:date="2016-08-31T20:57:00Z">
-              <w:tcPr>
-                <w:tcW w:w="2122" w:type="dxa"/>
-              </w:tcPr>
-            </w:tcPrChange>
-          </w:tcPr>
-          <w:p>
-            <w:pPr>
-              <w:jc w:val="center"/>
-              <w:rPr>
-                <w:ins w:id="206" w:author="Georgios KATSAROS" w:date="2016-08-31T20:53:00Z"/>
-                <w:sz w:val="20"/>
-                <w:szCs w:val="20"/>
-                <w:rPrChange w:id="207" w:author="Georgios KATSAROS" w:date="2016-08-31T20:58:00Z">
-                  <w:rPr>
-                    <w:ins w:id="208" w:author="Georgios KATSAROS" w:date="2016-08-31T20:53:00Z"/>
-                  </w:rPr>
-                </w:rPrChange>
-              </w:rPr>
-            </w:pPr>
-            <w:ins w:id="209" w:author="Georgios KATSAROS" w:date="2016-08-31T20:57:00Z">
-              <w:r>
-                <w:rPr>
-                  <w:sz w:val="20"/>
-                  <w:szCs w:val="20"/>
-                  <w:rPrChange w:id="210" w:author="Georgios KATSAROS" w:date="2016-08-31T20:58:00Z">
-                    <w:rPr/>
-                  </w:rPrChange>
-                </w:rPr>
-                <w:t>Determining the various spin coherence times</w:t>
-              </w:r>
-            </w:ins>
-          </w:p>
-          <w:p>
-            <w:pPr>
-              <w:rPr>
-                <w:ins w:id="211" w:author="Georgios KATSAROS" w:date="2016-08-31T20:52:00Z"/>
-                <w:sz w:val="20"/>
-                <w:szCs w:val="20"/>
-                <w:rPrChange w:id="212" w:author="Georgios KATSAROS" w:date="2016-08-31T20:58:00Z">
-                  <w:rPr>
-                    <w:ins w:id="213" w:author="Georgios KATSAROS" w:date="2016-08-31T20:52:00Z"/>
-                  </w:rPr>
-                </w:rPrChange>
-              </w:rPr>
-            </w:pPr>
-          </w:p>
-        </w:tc>
-        <w:tc>
-          <w:tcPr>
-            <w:tcW w:w="851" w:type="dxa"/>
-            <w:tcPrChange w:id="214" w:author="Georgios KATSAROS" w:date="2016-08-31T20:57:00Z">
-              <w:tcPr>
-                <w:tcW w:w="2126" w:type="dxa"/>
-              </w:tcPr>
-            </w:tcPrChange>
-          </w:tcPr>
-          <w:p>
-            <w:pPr>
-              <w:rPr>
-                <w:ins w:id="215" w:author="Georgios KATSAROS" w:date="2016-08-31T20:52:00Z"/>
-                <w:sz w:val="20"/>
-                <w:szCs w:val="20"/>
-                <w:rPrChange w:id="216" w:author="Georgios KATSAROS" w:date="2016-08-31T20:58:00Z">
-                  <w:rPr>
-                    <w:ins w:id="217" w:author="Georgios KATSAROS" w:date="2016-08-31T20:52:00Z"/>
-                  </w:rPr>
-                </w:rPrChange>
-              </w:rPr>
-            </w:pPr>
-          </w:p>
-        </w:tc>
-        <w:tc>
-          <w:tcPr>
-            <w:tcW w:w="992" w:type="dxa"/>
-            <w:tcPrChange w:id="218" w:author="Georgios KATSAROS" w:date="2016-08-31T20:57:00Z">
-              <w:tcPr>
-                <w:tcW w:w="992" w:type="dxa"/>
-              </w:tcPr>
-            </w:tcPrChange>
-          </w:tcPr>
-          <w:p>
-            <w:pPr>
-              <w:rPr>
-                <w:ins w:id="219" w:author="Georgios KATSAROS" w:date="2016-08-31T20:52:00Z"/>
-                <w:sz w:val="20"/>
-                <w:szCs w:val="20"/>
-                <w:rPrChange w:id="220" w:author="Georgios KATSAROS" w:date="2016-08-31T20:58:00Z">
-                  <w:rPr>
-                    <w:ins w:id="221" w:author="Georgios KATSAROS" w:date="2016-08-31T20:52:00Z"/>
-                  </w:rPr>
-                </w:rPrChange>
-              </w:rPr>
-            </w:pPr>
-          </w:p>
-        </w:tc>
-        <w:tc>
-          <w:tcPr>
-            <w:tcW w:w="992" w:type="dxa"/>
-            <w:tcPrChange w:id="222" w:author="Georgios KATSAROS" w:date="2016-08-31T20:57:00Z">
-              <w:tcPr>
-                <w:tcW w:w="992" w:type="dxa"/>
-              </w:tcPr>
-            </w:tcPrChange>
-          </w:tcPr>
-          <w:p>
-            <w:pPr>
-              <w:rPr>
-                <w:ins w:id="223" w:author="Georgios KATSAROS" w:date="2016-08-31T20:52:00Z"/>
-                <w:sz w:val="20"/>
-                <w:szCs w:val="20"/>
-                <w:rPrChange w:id="224" w:author="Georgios KATSAROS" w:date="2016-08-31T20:58:00Z">
-                  <w:rPr>
-                    <w:ins w:id="225" w:author="Georgios KATSAROS" w:date="2016-08-31T20:52:00Z"/>
-                  </w:rPr>
-                </w:rPrChange>
-              </w:rPr>
-            </w:pPr>
-          </w:p>
-        </w:tc>
-        <w:tc>
-          <w:tcPr>
-            <w:tcW w:w="993" w:type="dxa"/>
-            <w:tcPrChange w:id="226" w:author="Georgios KATSAROS" w:date="2016-08-31T20:57:00Z">
-              <w:tcPr>
-                <w:tcW w:w="993" w:type="dxa"/>
-              </w:tcPr>
-            </w:tcPrChange>
-          </w:tcPr>
-          <w:p>
-            <w:pPr>
-              <w:rPr>
-                <w:ins w:id="227" w:author="Georgios KATSAROS" w:date="2016-08-31T20:52:00Z"/>
-                <w:sz w:val="20"/>
-                <w:szCs w:val="20"/>
-                <w:rPrChange w:id="228" w:author="Georgios KATSAROS" w:date="2016-08-31T20:58:00Z">
-                  <w:rPr>
-                    <w:ins w:id="229" w:author="Georgios KATSAROS" w:date="2016-08-31T20:52:00Z"/>
-                  </w:rPr>
-                </w:rPrChange>
-              </w:rPr>
-            </w:pPr>
-            <w:ins w:id="230" w:author="Georgios KATSAROS" w:date="2016-08-31T20:55:00Z">
-              <w:r>
-                <w:rPr>
-                  <w:sz w:val="20"/>
-                  <w:szCs w:val="20"/>
-                  <w:rPrChange w:id="231" w:author="Georgios KATSAROS" w:date="2016-08-31T20:58:00Z">
-                    <w:rPr/>
-                  </w:rPrChange>
-                </w:rPr>
-                <w:t>X</w:t>
-              </w:r>
-            </w:ins>
-          </w:p>
-        </w:tc>
-        <w:tc>
-          <w:tcPr>
-            <w:tcW w:w="992" w:type="dxa"/>
-            <w:tcPrChange w:id="232" w:author="Georgios KATSAROS" w:date="2016-08-31T20:57:00Z">
-              <w:tcPr>
-                <w:tcW w:w="992" w:type="dxa"/>
-              </w:tcPr>
-            </w:tcPrChange>
-          </w:tcPr>
-          <w:p>
-            <w:pPr>
-              <w:rPr>
-                <w:ins w:id="233" w:author="Georgios KATSAROS" w:date="2016-08-31T20:52:00Z"/>
-                <w:sz w:val="20"/>
-                <w:szCs w:val="20"/>
-                <w:rPrChange w:id="234" w:author="Georgios KATSAROS" w:date="2016-08-31T20:58:00Z">
-                  <w:rPr>
-                    <w:ins w:id="235" w:author="Georgios KATSAROS" w:date="2016-08-31T20:52:00Z"/>
-                  </w:rPr>
-                </w:rPrChange>
-              </w:rPr>
-            </w:pPr>
-            <w:ins w:id="236" w:author="Georgios KATSAROS" w:date="2016-08-31T20:55:00Z">
-              <w:r>
-                <w:rPr>
-                  <w:sz w:val="20"/>
-                  <w:szCs w:val="20"/>
-                  <w:rPrChange w:id="237" w:author="Georgios KATSAROS" w:date="2016-08-31T20:58:00Z">
-                    <w:rPr/>
-                  </w:rPrChange>
-                </w:rPr>
-                <w:t>X</w:t>
-              </w:r>
-            </w:ins>
-          </w:p>
-        </w:tc>
-        <w:tc>
-          <w:tcPr>
-            <w:tcW w:w="1133" w:type="dxa"/>
-            <w:tcPrChange w:id="238" w:author="Georgios KATSAROS" w:date="2016-08-31T20:57:00Z">
-              <w:tcPr>
-                <w:tcW w:w="1133" w:type="dxa"/>
-              </w:tcPr>
-            </w:tcPrChange>
-          </w:tcPr>
-          <w:p>
-            <w:pPr>
-              <w:rPr>
-                <w:ins w:id="239" w:author="Georgios KATSAROS" w:date="2016-08-31T20:52:00Z"/>
-                <w:sz w:val="20"/>
-                <w:szCs w:val="20"/>
-                <w:rPrChange w:id="240" w:author="Georgios KATSAROS" w:date="2016-08-31T20:58:00Z">
-                  <w:rPr>
-                    <w:ins w:id="241" w:author="Georgios KATSAROS" w:date="2016-08-31T20:52:00Z"/>
-                  </w:rPr>
-                </w:rPrChange>
-              </w:rPr>
-            </w:pPr>
-            <w:ins w:id="242" w:author="Georgios KATSAROS" w:date="2016-08-31T20:55:00Z">
-              <w:r>
-                <w:rPr>
-                  <w:sz w:val="20"/>
-                  <w:szCs w:val="20"/>
-                  <w:rPrChange w:id="243" w:author="Georgios KATSAROS" w:date="2016-08-31T20:58:00Z">
-                    <w:rPr/>
-                  </w:rPrChange>
-                </w:rPr>
-                <w:t>X</w:t>
-              </w:r>
-            </w:ins>
-          </w:p>
-        </w:tc>
-      </w:tr>
-    </w:tbl>
-    <w:p>
-      <w:pPr>
-        <w:rPr>
-          <w:ins w:id="244" w:author="Georgios KATSAROS" w:date="2016-08-31T20:55:00Z"/>
-        </w:rPr>
-        <w:pPrChange w:id="245" w:author="Georgios KATSAROS" w:date="2016-08-31T20:52:00Z">
-          <w:pPr>
-            <w:pStyle w:val="Heading3"/>
-          </w:pPr>
-        </w:pPrChange>
-      </w:pPr>
-    </w:p>
-    <w:p>
-      <w:pPr>
-        <w:rPr>
-          <w:del w:id="246" w:author="Georgios KATSAROS" w:date="2016-08-31T20:55:00Z"/>
-        </w:rPr>
-        <w:pPrChange w:id="247" w:author="Georgios KATSAROS" w:date="2016-08-31T20:55:00Z">
-          <w:pPr>
-            <w:pStyle w:val="Heading3"/>
-          </w:pPr>
-        </w:pPrChange>
-      </w:pPr>
-      <w:ins w:id="248" w:author="Georgios KATSAROS" w:date="2016-08-31T20:55:00Z">
-        <w:r>
-          <w:t xml:space="preserve">After each successful experiment a publication will be submitted to an high impact factor journal. </w:t>
-        </w:r>
-      </w:ins>
-    </w:p>
+    </w:p>
+    <w:p/>
     <w:tbl>
       <w:tblPr>
         <w:tblStyle w:val="TableGrid"/>
@@ -7282,495 +5809,985 @@
         <w:tblLook w:val="04A0" w:firstRow="1" w:lastRow="0" w:firstColumn="1" w:lastColumn="0" w:noHBand="0" w:noVBand="1"/>
       </w:tblPr>
       <w:tblGrid>
-        <w:gridCol w:w="3116"/>
-        <w:gridCol w:w="3117"/>
+        <w:gridCol w:w="3111"/>
+        <w:gridCol w:w="966"/>
+        <w:gridCol w:w="1014"/>
+        <w:gridCol w:w="1055"/>
+        <w:gridCol w:w="1055"/>
+        <w:gridCol w:w="1066"/>
+        <w:gridCol w:w="1083"/>
+        <w:tblGridChange w:id="14">
+          <w:tblGrid>
+            <w:gridCol w:w="3111"/>
+            <w:gridCol w:w="966"/>
+            <w:gridCol w:w="1014"/>
+            <w:gridCol w:w="1055"/>
+            <w:gridCol w:w="1055"/>
+            <w:gridCol w:w="1066"/>
+            <w:gridCol w:w="1083"/>
+          </w:tblGrid>
+        </w:tblGridChange>
       </w:tblGrid>
       <w:tr>
         <w:trPr>
+          <w:trHeight w:val="986"/>
           <w:jc w:val="center"/>
-          <w:del w:id="249" w:author="Georgios KATSAROS" w:date="2016-08-31T20:55:00Z"/>
         </w:trPr>
         <w:tc>
           <w:tcPr>
-            <w:tcW w:w="3116" w:type="dxa"/>
+            <w:tcW w:w="0" w:type="auto"/>
             <w:vAlign w:val="center"/>
           </w:tcPr>
           <w:p>
             <w:pPr>
-              <w:rPr>
-                <w:del w:id="250" w:author="Georgios KATSAROS" w:date="2016-08-31T20:55:00Z"/>
-              </w:rPr>
-              <w:pPrChange w:id="251" w:author="Georgios KATSAROS" w:date="2016-08-31T20:55:00Z">
-                <w:pPr>
-                  <w:jc w:val="center"/>
-                </w:pPr>
-              </w:pPrChange>
+              <w:jc w:val="center"/>
+              <w:rPr>
+                <w:b/>
+                <w:sz w:val="20"/>
+                <w:szCs w:val="20"/>
+              </w:rPr>
             </w:pPr>
-            <w:del w:id="252" w:author="Georgios KATSAROS" w:date="2016-08-31T20:55:00Z">
-              <w:r>
-                <w:delText>Task:</w:delText>
-              </w:r>
-            </w:del>
+            <w:r>
+              <w:rPr>
+                <w:b/>
+                <w:sz w:val="20"/>
+                <w:szCs w:val="20"/>
+              </w:rPr>
+              <w:t>Task</w:t>
+            </w:r>
           </w:p>
         </w:tc>
         <w:tc>
           <w:tcPr>
-            <w:tcW w:w="3117" w:type="dxa"/>
+            <w:tcW w:w="0" w:type="auto"/>
             <w:vAlign w:val="center"/>
           </w:tcPr>
           <w:p>
             <w:pPr>
-              <w:rPr>
-                <w:del w:id="253" w:author="Georgios KATSAROS" w:date="2016-08-31T20:55:00Z"/>
-              </w:rPr>
-              <w:pPrChange w:id="254" w:author="Georgios KATSAROS" w:date="2016-08-31T20:55:00Z">
-                <w:pPr>
-                  <w:jc w:val="center"/>
-                </w:pPr>
-              </w:pPrChange>
+              <w:jc w:val="center"/>
+              <w:rPr>
+                <w:sz w:val="20"/>
+                <w:szCs w:val="20"/>
+              </w:rPr>
             </w:pPr>
-            <w:del w:id="255" w:author="Georgios KATSAROS" w:date="2016-08-31T20:55:00Z">
-              <w:r>
-                <w:delText>Duration:</w:delText>
-              </w:r>
-            </w:del>
+            <w:r>
+              <w:rPr>
+                <w:sz w:val="20"/>
+                <w:szCs w:val="20"/>
+              </w:rPr>
+              <w:t>1</w:t>
+            </w:r>
+            <w:r>
+              <w:rPr>
+                <w:sz w:val="20"/>
+                <w:szCs w:val="20"/>
+                <w:vertAlign w:val="superscript"/>
+              </w:rPr>
+              <w:t>st</w:t>
+            </w:r>
+            <w:r>
+              <w:rPr>
+                <w:sz w:val="20"/>
+                <w:szCs w:val="20"/>
+              </w:rPr>
+              <w:t>-6</w:t>
+            </w:r>
+            <w:r>
+              <w:rPr>
+                <w:sz w:val="20"/>
+                <w:szCs w:val="20"/>
+                <w:vertAlign w:val="superscript"/>
+              </w:rPr>
+              <w:t>th</w:t>
+            </w:r>
+            <w:r>
+              <w:rPr>
+                <w:sz w:val="20"/>
+                <w:szCs w:val="20"/>
+              </w:rPr>
+              <w:t xml:space="preserve"> month</w:t>
+            </w:r>
+          </w:p>
+        </w:tc>
+        <w:tc>
+          <w:tcPr>
+            <w:tcW w:w="0" w:type="auto"/>
+            <w:vAlign w:val="center"/>
+          </w:tcPr>
+          <w:p>
+            <w:pPr>
+              <w:jc w:val="center"/>
+              <w:rPr>
+                <w:sz w:val="20"/>
+                <w:szCs w:val="20"/>
+              </w:rPr>
+            </w:pPr>
+            <w:r>
+              <w:rPr>
+                <w:sz w:val="20"/>
+                <w:szCs w:val="20"/>
+              </w:rPr>
+              <w:t>7</w:t>
+            </w:r>
+            <w:r>
+              <w:rPr>
+                <w:sz w:val="20"/>
+                <w:szCs w:val="20"/>
+                <w:vertAlign w:val="superscript"/>
+              </w:rPr>
+              <w:t>th</w:t>
+            </w:r>
+            <w:r>
+              <w:rPr>
+                <w:sz w:val="20"/>
+                <w:szCs w:val="20"/>
+              </w:rPr>
+              <w:t>-12</w:t>
+            </w:r>
+            <w:r>
+              <w:rPr>
+                <w:sz w:val="20"/>
+                <w:szCs w:val="20"/>
+                <w:vertAlign w:val="superscript"/>
+              </w:rPr>
+              <w:t>th</w:t>
+            </w:r>
+            <w:r>
+              <w:rPr>
+                <w:sz w:val="20"/>
+                <w:szCs w:val="20"/>
+              </w:rPr>
+              <w:t xml:space="preserve"> month</w:t>
+            </w:r>
+          </w:p>
+        </w:tc>
+        <w:tc>
+          <w:tcPr>
+            <w:tcW w:w="0" w:type="auto"/>
+            <w:vAlign w:val="center"/>
+          </w:tcPr>
+          <w:p>
+            <w:pPr>
+              <w:jc w:val="center"/>
+              <w:rPr>
+                <w:sz w:val="20"/>
+                <w:szCs w:val="20"/>
+              </w:rPr>
+            </w:pPr>
+            <w:r>
+              <w:rPr>
+                <w:sz w:val="20"/>
+                <w:szCs w:val="20"/>
+              </w:rPr>
+              <w:t>13</w:t>
+            </w:r>
+            <w:r>
+              <w:rPr>
+                <w:sz w:val="20"/>
+                <w:szCs w:val="20"/>
+                <w:vertAlign w:val="superscript"/>
+              </w:rPr>
+              <w:t>th</w:t>
+            </w:r>
+            <w:r>
+              <w:rPr>
+                <w:sz w:val="20"/>
+                <w:szCs w:val="20"/>
+              </w:rPr>
+              <w:t>-18</w:t>
+            </w:r>
+            <w:r>
+              <w:rPr>
+                <w:sz w:val="20"/>
+                <w:szCs w:val="20"/>
+                <w:vertAlign w:val="superscript"/>
+              </w:rPr>
+              <w:t>th</w:t>
+            </w:r>
+            <w:r>
+              <w:rPr>
+                <w:sz w:val="20"/>
+                <w:szCs w:val="20"/>
+              </w:rPr>
+              <w:t xml:space="preserve"> month</w:t>
+            </w:r>
+          </w:p>
+        </w:tc>
+        <w:tc>
+          <w:tcPr>
+            <w:tcW w:w="0" w:type="auto"/>
+            <w:vAlign w:val="center"/>
+          </w:tcPr>
+          <w:p>
+            <w:pPr>
+              <w:jc w:val="center"/>
+              <w:rPr>
+                <w:sz w:val="20"/>
+                <w:szCs w:val="20"/>
+              </w:rPr>
+            </w:pPr>
+            <w:r>
+              <w:rPr>
+                <w:sz w:val="20"/>
+                <w:szCs w:val="20"/>
+              </w:rPr>
+              <w:t>19</w:t>
+            </w:r>
+            <w:r>
+              <w:rPr>
+                <w:sz w:val="20"/>
+                <w:szCs w:val="20"/>
+                <w:vertAlign w:val="superscript"/>
+              </w:rPr>
+              <w:t>th</w:t>
+            </w:r>
+            <w:r>
+              <w:rPr>
+                <w:sz w:val="20"/>
+                <w:szCs w:val="20"/>
+              </w:rPr>
+              <w:t>-24</w:t>
+            </w:r>
+            <w:r>
+              <w:rPr>
+                <w:sz w:val="20"/>
+                <w:szCs w:val="20"/>
+                <w:vertAlign w:val="superscript"/>
+              </w:rPr>
+              <w:t>th</w:t>
+            </w:r>
+            <w:r>
+              <w:rPr>
+                <w:sz w:val="20"/>
+                <w:szCs w:val="20"/>
+              </w:rPr>
+              <w:t xml:space="preserve"> month</w:t>
+            </w:r>
+          </w:p>
+        </w:tc>
+        <w:tc>
+          <w:tcPr>
+            <w:tcW w:w="0" w:type="auto"/>
+            <w:vAlign w:val="center"/>
+          </w:tcPr>
+          <w:p>
+            <w:pPr>
+              <w:jc w:val="center"/>
+              <w:rPr>
+                <w:sz w:val="20"/>
+                <w:szCs w:val="20"/>
+              </w:rPr>
+            </w:pPr>
+            <w:r>
+              <w:rPr>
+                <w:sz w:val="20"/>
+                <w:szCs w:val="20"/>
+              </w:rPr>
+              <w:t>25</w:t>
+            </w:r>
+            <w:r>
+              <w:rPr>
+                <w:sz w:val="20"/>
+                <w:szCs w:val="20"/>
+                <w:vertAlign w:val="superscript"/>
+              </w:rPr>
+              <w:t>th</w:t>
+            </w:r>
+            <w:r>
+              <w:rPr>
+                <w:sz w:val="20"/>
+                <w:szCs w:val="20"/>
+              </w:rPr>
+              <w:t>- 31</w:t>
+            </w:r>
+            <w:r>
+              <w:rPr>
+                <w:sz w:val="20"/>
+                <w:szCs w:val="20"/>
+                <w:vertAlign w:val="superscript"/>
+              </w:rPr>
+              <w:t>st</w:t>
+            </w:r>
+            <w:r>
+              <w:rPr>
+                <w:sz w:val="20"/>
+                <w:szCs w:val="20"/>
+              </w:rPr>
+              <w:t xml:space="preserve"> month</w:t>
+            </w:r>
+          </w:p>
+        </w:tc>
+        <w:tc>
+          <w:tcPr>
+            <w:tcW w:w="0" w:type="auto"/>
+            <w:vAlign w:val="center"/>
+          </w:tcPr>
+          <w:p>
+            <w:pPr>
+              <w:jc w:val="center"/>
+              <w:rPr>
+                <w:sz w:val="20"/>
+                <w:szCs w:val="20"/>
+              </w:rPr>
+            </w:pPr>
+            <w:r>
+              <w:rPr>
+                <w:sz w:val="20"/>
+                <w:szCs w:val="20"/>
+              </w:rPr>
+              <w:t>32</w:t>
+            </w:r>
+            <w:r>
+              <w:rPr>
+                <w:sz w:val="20"/>
+                <w:szCs w:val="20"/>
+                <w:vertAlign w:val="superscript"/>
+              </w:rPr>
+              <w:t>nd</w:t>
+            </w:r>
+            <w:r>
+              <w:rPr>
+                <w:sz w:val="20"/>
+                <w:szCs w:val="20"/>
+              </w:rPr>
+              <w:t>- 36</w:t>
+            </w:r>
+            <w:r>
+              <w:rPr>
+                <w:sz w:val="20"/>
+                <w:szCs w:val="20"/>
+                <w:vertAlign w:val="superscript"/>
+              </w:rPr>
+              <w:t>th</w:t>
+            </w:r>
+            <w:r>
+              <w:rPr>
+                <w:sz w:val="20"/>
+                <w:szCs w:val="20"/>
+              </w:rPr>
+              <w:t xml:space="preserve"> month</w:t>
+            </w:r>
           </w:p>
         </w:tc>
       </w:tr>
       <w:tr>
         <w:trPr>
           <w:jc w:val="center"/>
-          <w:del w:id="256" w:author="Georgios KATSAROS" w:date="2016-08-31T20:55:00Z"/>
         </w:trPr>
         <w:tc>
           <w:tcPr>
-            <w:tcW w:w="3116" w:type="dxa"/>
+            <w:tcW w:w="0" w:type="auto"/>
             <w:vAlign w:val="center"/>
           </w:tcPr>
           <w:p>
             <w:pPr>
-              <w:rPr>
-                <w:del w:id="257" w:author="Georgios KATSAROS" w:date="2016-08-31T20:55:00Z"/>
-              </w:rPr>
-              <w:pPrChange w:id="258" w:author="Georgios KATSAROS" w:date="2016-08-31T20:55:00Z">
-                <w:pPr>
-                  <w:jc w:val="center"/>
-                </w:pPr>
-              </w:pPrChange>
+              <w:jc w:val="center"/>
+              <w:rPr>
+                <w:sz w:val="20"/>
+                <w:szCs w:val="20"/>
+              </w:rPr>
             </w:pPr>
-            <w:del w:id="259" w:author="Georgios KATSAROS" w:date="2016-08-31T20:55:00Z">
-              <w:r>
-                <w:delText>Designing initial version of reflectometry setup</w:delText>
-              </w:r>
-            </w:del>
+          </w:p>
+          <w:p>
+            <w:pPr>
+              <w:pStyle w:val="ListParagraph"/>
+              <w:numPr>
+                <w:ilvl w:val="0"/>
+                <w:numId w:val="23"/>
+              </w:numPr>
+              <w:jc w:val="center"/>
+              <w:rPr>
+                <w:sz w:val="20"/>
+                <w:szCs w:val="20"/>
+              </w:rPr>
+            </w:pPr>
+            <w:r>
+              <w:rPr>
+                <w:sz w:val="20"/>
+                <w:szCs w:val="20"/>
+              </w:rPr>
+              <w:t>Second generation of the reflectometry setup</w:t>
+            </w:r>
+          </w:p>
+          <w:p>
+            <w:pPr>
+              <w:jc w:val="center"/>
+              <w:rPr>
+                <w:sz w:val="20"/>
+                <w:szCs w:val="20"/>
+              </w:rPr>
+            </w:pPr>
           </w:p>
         </w:tc>
         <w:tc>
           <w:tcPr>
-            <w:tcW w:w="3117" w:type="dxa"/>
+            <w:tcW w:w="0" w:type="auto"/>
             <w:vAlign w:val="center"/>
           </w:tcPr>
           <w:p>
             <w:pPr>
-              <w:rPr>
-                <w:del w:id="260" w:author="Georgios KATSAROS" w:date="2016-08-31T20:55:00Z"/>
-              </w:rPr>
-              <w:pPrChange w:id="261" w:author="Georgios KATSAROS" w:date="2016-08-31T20:55:00Z">
-                <w:pPr>
-                  <w:jc w:val="center"/>
-                </w:pPr>
-              </w:pPrChange>
+              <w:jc w:val="center"/>
+              <w:rPr>
+                <w:sz w:val="20"/>
+                <w:szCs w:val="20"/>
+              </w:rPr>
             </w:pPr>
-            <w:del w:id="262" w:author="Georgios KATSAROS" w:date="2016-08-31T20:55:00Z">
-              <w:r>
-                <w:delText>April – September 2015</w:delText>
-              </w:r>
-            </w:del>
+            <w:r>
+              <w:rPr>
+                <w:sz w:val="20"/>
+                <w:szCs w:val="20"/>
+              </w:rPr>
+              <w:t>X</w:t>
+            </w:r>
+          </w:p>
+        </w:tc>
+        <w:tc>
+          <w:tcPr>
+            <w:tcW w:w="0" w:type="auto"/>
+            <w:vAlign w:val="center"/>
+          </w:tcPr>
+          <w:p>
+            <w:pPr>
+              <w:jc w:val="center"/>
+              <w:rPr>
+                <w:sz w:val="20"/>
+                <w:szCs w:val="20"/>
+              </w:rPr>
+            </w:pPr>
+          </w:p>
+        </w:tc>
+        <w:tc>
+          <w:tcPr>
+            <w:tcW w:w="0" w:type="auto"/>
+            <w:vAlign w:val="center"/>
+          </w:tcPr>
+          <w:p>
+            <w:pPr>
+              <w:jc w:val="center"/>
+              <w:rPr>
+                <w:sz w:val="20"/>
+                <w:szCs w:val="20"/>
+              </w:rPr>
+            </w:pPr>
+          </w:p>
+        </w:tc>
+        <w:tc>
+          <w:tcPr>
+            <w:tcW w:w="0" w:type="auto"/>
+            <w:vAlign w:val="center"/>
+          </w:tcPr>
+          <w:p>
+            <w:pPr>
+              <w:jc w:val="center"/>
+              <w:rPr>
+                <w:sz w:val="20"/>
+                <w:szCs w:val="20"/>
+              </w:rPr>
+            </w:pPr>
+          </w:p>
+        </w:tc>
+        <w:tc>
+          <w:tcPr>
+            <w:tcW w:w="0" w:type="auto"/>
+            <w:vAlign w:val="center"/>
+          </w:tcPr>
+          <w:p>
+            <w:pPr>
+              <w:jc w:val="center"/>
+              <w:rPr>
+                <w:sz w:val="20"/>
+                <w:szCs w:val="20"/>
+              </w:rPr>
+            </w:pPr>
+          </w:p>
+        </w:tc>
+        <w:tc>
+          <w:tcPr>
+            <w:tcW w:w="0" w:type="auto"/>
+            <w:vAlign w:val="center"/>
+          </w:tcPr>
+          <w:p>
+            <w:pPr>
+              <w:jc w:val="center"/>
+              <w:rPr>
+                <w:sz w:val="20"/>
+                <w:szCs w:val="20"/>
+              </w:rPr>
+            </w:pPr>
           </w:p>
         </w:tc>
       </w:tr>
       <w:tr>
         <w:trPr>
           <w:jc w:val="center"/>
-          <w:del w:id="263" w:author="Georgios KATSAROS" w:date="2016-08-31T20:55:00Z"/>
         </w:trPr>
         <w:tc>
           <w:tcPr>
-            <w:tcW w:w="3116" w:type="dxa"/>
+            <w:tcW w:w="0" w:type="auto"/>
             <w:vAlign w:val="center"/>
           </w:tcPr>
           <w:p>
             <w:pPr>
-              <w:rPr>
-                <w:del w:id="264" w:author="Georgios KATSAROS" w:date="2016-08-31T20:55:00Z"/>
-              </w:rPr>
-              <w:pPrChange w:id="265" w:author="Georgios KATSAROS" w:date="2016-08-31T20:55:00Z">
-                <w:pPr>
-                  <w:jc w:val="center"/>
-                </w:pPr>
-              </w:pPrChange>
+              <w:pStyle w:val="ListParagraph"/>
+              <w:numPr>
+                <w:ilvl w:val="0"/>
+                <w:numId w:val="23"/>
+              </w:numPr>
+              <w:jc w:val="center"/>
+              <w:rPr>
+                <w:sz w:val="20"/>
+                <w:szCs w:val="20"/>
+              </w:rPr>
             </w:pPr>
-            <w:del w:id="266" w:author="Georgios KATSAROS" w:date="2016-08-31T20:55:00Z">
-              <w:r>
-                <w:delText>Germanium nanowire based, hole spin single quantum dot tuning and characterization with the initial version reflectometry setup</w:delText>
-              </w:r>
-            </w:del>
+            <w:r>
+              <w:rPr>
+                <w:sz w:val="20"/>
+                <w:szCs w:val="20"/>
+              </w:rPr>
+              <w:t>Moving to the gate reflectometry</w:t>
+            </w:r>
           </w:p>
           <w:p>
             <w:pPr>
-              <w:rPr>
-                <w:del w:id="267" w:author="Georgios KATSAROS" w:date="2016-08-31T20:55:00Z"/>
-              </w:rPr>
-              <w:pPrChange w:id="268" w:author="Georgios KATSAROS" w:date="2016-08-31T20:55:00Z">
-                <w:pPr>
-                  <w:jc w:val="center"/>
-                </w:pPr>
-              </w:pPrChange>
+              <w:pStyle w:val="ListParagraph"/>
+              <w:numPr>
+                <w:ilvl w:val="0"/>
+                <w:numId w:val="23"/>
+              </w:numPr>
+              <w:jc w:val="center"/>
+              <w:rPr>
+                <w:sz w:val="20"/>
+                <w:szCs w:val="20"/>
+              </w:rPr>
+            </w:pPr>
+            <w:r>
+              <w:rPr>
+                <w:sz w:val="20"/>
+                <w:szCs w:val="20"/>
+              </w:rPr>
+              <w:t>Optimizing the gate reflectometry</w:t>
+            </w:r>
+          </w:p>
+        </w:tc>
+        <w:tc>
+          <w:tcPr>
+            <w:tcW w:w="0" w:type="auto"/>
+            <w:vAlign w:val="center"/>
+          </w:tcPr>
+          <w:p>
+            <w:pPr>
+              <w:jc w:val="center"/>
+              <w:rPr>
+                <w:sz w:val="20"/>
+                <w:szCs w:val="20"/>
+              </w:rPr>
             </w:pPr>
           </w:p>
         </w:tc>
         <w:tc>
           <w:tcPr>
-            <w:tcW w:w="3117" w:type="dxa"/>
+            <w:tcW w:w="0" w:type="auto"/>
             <w:vAlign w:val="center"/>
           </w:tcPr>
           <w:p>
             <w:pPr>
-              <w:rPr>
-                <w:del w:id="269" w:author="Georgios KATSAROS" w:date="2016-08-31T20:55:00Z"/>
-              </w:rPr>
-              <w:pPrChange w:id="270" w:author="Georgios KATSAROS" w:date="2016-08-31T20:55:00Z">
-                <w:pPr>
-                  <w:jc w:val="center"/>
-                </w:pPr>
-              </w:pPrChange>
+              <w:jc w:val="center"/>
+              <w:rPr>
+                <w:sz w:val="20"/>
+                <w:szCs w:val="20"/>
+              </w:rPr>
             </w:pPr>
-            <w:del w:id="271" w:author="Georgios KATSAROS" w:date="2016-08-31T20:55:00Z">
-              <w:r>
-                <w:delText>September – October 2015</w:delText>
-              </w:r>
-            </w:del>
+            <w:r>
+              <w:rPr>
+                <w:sz w:val="20"/>
+                <w:szCs w:val="20"/>
+              </w:rPr>
+              <w:t>X</w:t>
+            </w:r>
+          </w:p>
+        </w:tc>
+        <w:tc>
+          <w:tcPr>
+            <w:tcW w:w="0" w:type="auto"/>
+            <w:vAlign w:val="center"/>
+          </w:tcPr>
+          <w:p>
+            <w:pPr>
+              <w:jc w:val="center"/>
+              <w:rPr>
+                <w:sz w:val="20"/>
+                <w:szCs w:val="20"/>
+              </w:rPr>
+            </w:pPr>
+          </w:p>
+        </w:tc>
+        <w:tc>
+          <w:tcPr>
+            <w:tcW w:w="0" w:type="auto"/>
+            <w:vAlign w:val="center"/>
+          </w:tcPr>
+          <w:p>
+            <w:pPr>
+              <w:jc w:val="center"/>
+              <w:rPr>
+                <w:sz w:val="20"/>
+                <w:szCs w:val="20"/>
+              </w:rPr>
+            </w:pPr>
+          </w:p>
+        </w:tc>
+        <w:tc>
+          <w:tcPr>
+            <w:tcW w:w="0" w:type="auto"/>
+            <w:vAlign w:val="center"/>
+          </w:tcPr>
+          <w:p>
+            <w:pPr>
+              <w:jc w:val="center"/>
+              <w:rPr>
+                <w:sz w:val="20"/>
+                <w:szCs w:val="20"/>
+              </w:rPr>
+            </w:pPr>
+          </w:p>
+        </w:tc>
+        <w:tc>
+          <w:tcPr>
+            <w:tcW w:w="0" w:type="auto"/>
+            <w:vAlign w:val="center"/>
+          </w:tcPr>
+          <w:p>
+            <w:pPr>
+              <w:jc w:val="center"/>
+              <w:rPr>
+                <w:sz w:val="20"/>
+                <w:szCs w:val="20"/>
+              </w:rPr>
+            </w:pPr>
           </w:p>
         </w:tc>
       </w:tr>
       <w:tr>
         <w:trPr>
           <w:jc w:val="center"/>
-          <w:del w:id="272" w:author="Georgios KATSAROS" w:date="2016-08-31T20:55:00Z"/>
         </w:trPr>
         <w:tc>
           <w:tcPr>
-            <w:tcW w:w="3116" w:type="dxa"/>
+            <w:tcW w:w="0" w:type="auto"/>
             <w:vAlign w:val="center"/>
           </w:tcPr>
           <w:p>
             <w:pPr>
-              <w:rPr>
-                <w:del w:id="273" w:author="Georgios KATSAROS" w:date="2016-08-31T20:55:00Z"/>
-              </w:rPr>
-              <w:pPrChange w:id="274" w:author="Georgios KATSAROS" w:date="2016-08-31T20:55:00Z">
-                <w:pPr>
-                  <w:jc w:val="center"/>
-                </w:pPr>
-              </w:pPrChange>
+              <w:jc w:val="center"/>
+              <w:rPr>
+                <w:sz w:val="20"/>
+                <w:szCs w:val="20"/>
+              </w:rPr>
             </w:pPr>
-            <w:del w:id="275" w:author="Georgios KATSAROS" w:date="2016-08-31T20:55:00Z">
-              <w:r>
-                <w:delText>Second generation of the reflectometry setup</w:delText>
-              </w:r>
-            </w:del>
           </w:p>
           <w:p>
             <w:pPr>
-              <w:rPr>
-                <w:del w:id="276" w:author="Georgios KATSAROS" w:date="2016-08-31T20:55:00Z"/>
-              </w:rPr>
-              <w:pPrChange w:id="277" w:author="Georgios KATSAROS" w:date="2016-08-31T20:55:00Z">
-                <w:pPr>
-                  <w:jc w:val="center"/>
-                </w:pPr>
-              </w:pPrChange>
+              <w:pStyle w:val="ListParagraph"/>
+              <w:numPr>
+                <w:ilvl w:val="0"/>
+                <w:numId w:val="23"/>
+              </w:numPr>
+              <w:jc w:val="center"/>
+              <w:rPr>
+                <w:sz w:val="20"/>
+                <w:szCs w:val="20"/>
+              </w:rPr>
+            </w:pPr>
+            <w:r>
+              <w:rPr>
+                <w:sz w:val="20"/>
+                <w:szCs w:val="20"/>
+              </w:rPr>
+              <w:t>Measuring the spin relaxation time T</w:t>
+            </w:r>
+            <w:r>
+              <w:rPr>
+                <w:sz w:val="20"/>
+                <w:szCs w:val="20"/>
+                <w:vertAlign w:val="subscript"/>
+              </w:rPr>
+              <w:t>1</w:t>
+            </w:r>
+          </w:p>
+          <w:p>
+            <w:pPr>
+              <w:jc w:val="center"/>
+              <w:rPr>
+                <w:sz w:val="20"/>
+                <w:szCs w:val="20"/>
+              </w:rPr>
             </w:pPr>
           </w:p>
         </w:tc>
         <w:tc>
           <w:tcPr>
-            <w:tcW w:w="3117" w:type="dxa"/>
+            <w:tcW w:w="0" w:type="auto"/>
             <w:vAlign w:val="center"/>
           </w:tcPr>
           <w:p>
             <w:pPr>
-              <w:rPr>
-                <w:del w:id="278" w:author="Georgios KATSAROS" w:date="2016-08-31T20:55:00Z"/>
-              </w:rPr>
-              <w:pPrChange w:id="279" w:author="Georgios KATSAROS" w:date="2016-08-31T20:55:00Z">
-                <w:pPr>
-                  <w:jc w:val="center"/>
-                </w:pPr>
-              </w:pPrChange>
+              <w:jc w:val="center"/>
+              <w:rPr>
+                <w:sz w:val="20"/>
+                <w:szCs w:val="20"/>
+              </w:rPr>
             </w:pPr>
-            <w:del w:id="280" w:author="Georgios KATSAROS" w:date="2016-08-31T20:55:00Z">
-              <w:r>
-                <w:delText>January – March 2016</w:delText>
-              </w:r>
-            </w:del>
+          </w:p>
+        </w:tc>
+        <w:tc>
+          <w:tcPr>
+            <w:tcW w:w="0" w:type="auto"/>
+            <w:vAlign w:val="center"/>
+          </w:tcPr>
+          <w:p>
+            <w:pPr>
+              <w:jc w:val="center"/>
+              <w:rPr>
+                <w:sz w:val="20"/>
+                <w:szCs w:val="20"/>
+              </w:rPr>
+            </w:pPr>
+          </w:p>
+        </w:tc>
+        <w:tc>
+          <w:tcPr>
+            <w:tcW w:w="0" w:type="auto"/>
+            <w:vAlign w:val="center"/>
+          </w:tcPr>
+          <w:p>
+            <w:pPr>
+              <w:jc w:val="center"/>
+              <w:rPr>
+                <w:sz w:val="20"/>
+                <w:szCs w:val="20"/>
+              </w:rPr>
+            </w:pPr>
+            <w:r>
+              <w:rPr>
+                <w:sz w:val="20"/>
+                <w:szCs w:val="20"/>
+              </w:rPr>
+              <w:t>X</w:t>
+            </w:r>
+          </w:p>
+        </w:tc>
+        <w:tc>
+          <w:tcPr>
+            <w:tcW w:w="0" w:type="auto"/>
+            <w:vAlign w:val="center"/>
+          </w:tcPr>
+          <w:p>
+            <w:pPr>
+              <w:jc w:val="center"/>
+              <w:rPr>
+                <w:sz w:val="20"/>
+                <w:szCs w:val="20"/>
+              </w:rPr>
+            </w:pPr>
+          </w:p>
+        </w:tc>
+        <w:tc>
+          <w:tcPr>
+            <w:tcW w:w="0" w:type="auto"/>
+            <w:vAlign w:val="center"/>
+          </w:tcPr>
+          <w:p>
+            <w:pPr>
+              <w:jc w:val="center"/>
+              <w:rPr>
+                <w:sz w:val="20"/>
+                <w:szCs w:val="20"/>
+              </w:rPr>
+            </w:pPr>
+          </w:p>
+        </w:tc>
+        <w:tc>
+          <w:tcPr>
+            <w:tcW w:w="0" w:type="auto"/>
+            <w:vAlign w:val="center"/>
+          </w:tcPr>
+          <w:p>
+            <w:pPr>
+              <w:jc w:val="center"/>
+              <w:rPr>
+                <w:sz w:val="20"/>
+                <w:szCs w:val="20"/>
+              </w:rPr>
+            </w:pPr>
           </w:p>
         </w:tc>
       </w:tr>
       <w:tr>
         <w:trPr>
           <w:jc w:val="center"/>
-          <w:del w:id="281" w:author="Georgios KATSAROS" w:date="2016-08-31T20:55:00Z"/>
         </w:trPr>
         <w:tc>
           <w:tcPr>
-            <w:tcW w:w="3116" w:type="dxa"/>
+            <w:tcW w:w="0" w:type="auto"/>
             <w:vAlign w:val="center"/>
           </w:tcPr>
           <w:p>
             <w:pPr>
-              <w:rPr>
-                <w:del w:id="282" w:author="Georgios KATSAROS" w:date="2016-08-31T20:55:00Z"/>
-              </w:rPr>
-              <w:pPrChange w:id="283" w:author="Georgios KATSAROS" w:date="2016-08-31T20:55:00Z">
-                <w:pPr>
-                  <w:jc w:val="center"/>
-                </w:pPr>
-              </w:pPrChange>
+              <w:pStyle w:val="ListParagraph"/>
+              <w:numPr>
+                <w:ilvl w:val="0"/>
+                <w:numId w:val="23"/>
+              </w:numPr>
+              <w:jc w:val="center"/>
+              <w:rPr>
+                <w:sz w:val="20"/>
+                <w:szCs w:val="20"/>
+              </w:rPr>
             </w:pPr>
-            <w:del w:id="284" w:author="Georgios KATSAROS" w:date="2016-08-31T20:55:00Z">
-              <w:r>
-                <w:delText xml:space="preserve">Moving to </w:delText>
-              </w:r>
-              <w:r>
-                <w:delText xml:space="preserve">the </w:delText>
-              </w:r>
-              <w:r>
-                <w:delText>gate reflectometry</w:delText>
-              </w:r>
-            </w:del>
+            <w:r>
+              <w:rPr>
+                <w:sz w:val="20"/>
+                <w:szCs w:val="20"/>
+              </w:rPr>
+              <w:t>Determining the various spin coherence times</w:t>
+            </w:r>
           </w:p>
           <w:p>
             <w:pPr>
-              <w:rPr>
-                <w:del w:id="285" w:author="Georgios KATSAROS" w:date="2016-08-31T20:55:00Z"/>
-              </w:rPr>
-              <w:pPrChange w:id="286" w:author="Georgios KATSAROS" w:date="2016-08-31T20:55:00Z">
-                <w:pPr>
-                  <w:jc w:val="center"/>
-                </w:pPr>
-              </w:pPrChange>
+              <w:jc w:val="center"/>
+              <w:rPr>
+                <w:sz w:val="20"/>
+                <w:szCs w:val="20"/>
+              </w:rPr>
             </w:pPr>
           </w:p>
         </w:tc>
         <w:tc>
           <w:tcPr>
-            <w:tcW w:w="3117" w:type="dxa"/>
+            <w:tcW w:w="0" w:type="auto"/>
             <w:vAlign w:val="center"/>
           </w:tcPr>
           <w:p>
             <w:pPr>
-              <w:rPr>
-                <w:del w:id="287" w:author="Georgios KATSAROS" w:date="2016-08-31T20:55:00Z"/>
-              </w:rPr>
-              <w:pPrChange w:id="288" w:author="Georgios KATSAROS" w:date="2016-08-31T20:55:00Z">
-                <w:pPr>
-                  <w:jc w:val="center"/>
-                </w:pPr>
-              </w:pPrChange>
-            </w:pPr>
-            <w:del w:id="289" w:author="Georgios KATSAROS" w:date="2016-08-31T20:55:00Z">
-              <w:r>
-                <w:delText>October –</w:delText>
-              </w:r>
-              <w:r>
-                <w:delText xml:space="preserve"> November</w:delText>
-              </w:r>
-              <w:r>
-                <w:delText xml:space="preserve"> 2016</w:delText>
-              </w:r>
-            </w:del>
-          </w:p>
-        </w:tc>
-      </w:tr>
-      <w:tr>
-        <w:trPr>
-          <w:jc w:val="center"/>
-          <w:del w:id="290" w:author="Georgios KATSAROS" w:date="2016-08-31T20:55:00Z"/>
-        </w:trPr>
-        <w:tc>
-          <w:tcPr>
-            <w:tcW w:w="3116" w:type="dxa"/>
-            <w:vAlign w:val="center"/>
-          </w:tcPr>
-          <w:p>
-            <w:pPr>
-              <w:rPr>
-                <w:del w:id="291" w:author="Georgios KATSAROS" w:date="2016-08-31T20:55:00Z"/>
-              </w:rPr>
-              <w:pPrChange w:id="292" w:author="Georgios KATSAROS" w:date="2016-08-31T20:55:00Z">
-                <w:pPr>
-                  <w:jc w:val="center"/>
-                </w:pPr>
-              </w:pPrChange>
-            </w:pPr>
-            <w:del w:id="293" w:author="Georgios KATSAROS" w:date="2016-08-31T20:55:00Z">
-              <w:r>
-                <w:lastRenderedPageBreak/>
-                <w:delText>Optimizing the gate reflectometry</w:delText>
-              </w:r>
-            </w:del>
-          </w:p>
-        </w:tc>
-        <w:tc>
-          <w:tcPr>
-            <w:tcW w:w="3117" w:type="dxa"/>
-            <w:vAlign w:val="center"/>
-          </w:tcPr>
-          <w:p>
-            <w:pPr>
-              <w:rPr>
-                <w:del w:id="294" w:author="Georgios KATSAROS" w:date="2016-08-31T20:55:00Z"/>
-              </w:rPr>
-              <w:pPrChange w:id="295" w:author="Georgios KATSAROS" w:date="2016-08-31T20:55:00Z">
-                <w:pPr>
-                  <w:jc w:val="center"/>
-                </w:pPr>
-              </w:pPrChange>
-            </w:pPr>
-            <w:del w:id="296" w:author="Georgios KATSAROS" w:date="2016-08-31T20:55:00Z">
-              <w:r>
-                <w:delText>November – December 2016</w:delText>
-              </w:r>
-            </w:del>
-          </w:p>
-        </w:tc>
-      </w:tr>
-      <w:tr>
-        <w:trPr>
-          <w:jc w:val="center"/>
-          <w:del w:id="297" w:author="Georgios KATSAROS" w:date="2016-08-31T20:55:00Z"/>
-        </w:trPr>
-        <w:tc>
-          <w:tcPr>
-            <w:tcW w:w="3116" w:type="dxa"/>
-            <w:vAlign w:val="center"/>
-          </w:tcPr>
-          <w:p>
-            <w:pPr>
-              <w:rPr>
-                <w:del w:id="298" w:author="Georgios KATSAROS" w:date="2016-08-31T20:55:00Z"/>
-              </w:rPr>
-              <w:pPrChange w:id="299" w:author="Georgios KATSAROS" w:date="2016-08-31T20:55:00Z">
-                <w:pPr>
-                  <w:jc w:val="center"/>
-                </w:pPr>
-              </w:pPrChange>
-            </w:pPr>
-            <w:del w:id="300" w:author="Georgios KATSAROS" w:date="2016-08-31T20:55:00Z">
-              <w:r>
-                <w:delText>Measuring the spin relaxation time T</w:delText>
-              </w:r>
-              <w:r>
-                <w:rPr>
-                  <w:vertAlign w:val="subscript"/>
-                </w:rPr>
-                <w:delText>1</w:delText>
-              </w:r>
-            </w:del>
-          </w:p>
-        </w:tc>
-        <w:tc>
-          <w:tcPr>
-            <w:tcW w:w="3117" w:type="dxa"/>
-            <w:vAlign w:val="center"/>
-          </w:tcPr>
-          <w:p>
-            <w:pPr>
-              <w:rPr>
-                <w:del w:id="301" w:author="Georgios KATSAROS" w:date="2016-08-31T20:55:00Z"/>
-              </w:rPr>
-              <w:pPrChange w:id="302" w:author="Georgios KATSAROS" w:date="2016-08-31T20:55:00Z">
-                <w:pPr>
-                  <w:jc w:val="center"/>
-                </w:pPr>
-              </w:pPrChange>
-            </w:pPr>
-            <w:del w:id="303" w:author="Georgios KATSAROS" w:date="2016-08-31T20:55:00Z">
-              <w:r>
-                <w:delText>December – January 2016</w:delText>
-              </w:r>
-            </w:del>
-          </w:p>
-        </w:tc>
-      </w:tr>
-      <w:tr>
-        <w:trPr>
-          <w:jc w:val="center"/>
-          <w:del w:id="304" w:author="Georgios KATSAROS" w:date="2016-08-31T20:55:00Z"/>
-        </w:trPr>
-        <w:tc>
-          <w:tcPr>
-            <w:tcW w:w="3116" w:type="dxa"/>
-            <w:vAlign w:val="center"/>
-          </w:tcPr>
-          <w:p>
-            <w:pPr>
-              <w:rPr>
-                <w:del w:id="305" w:author="Georgios KATSAROS" w:date="2016-08-31T20:55:00Z"/>
-              </w:rPr>
-              <w:pPrChange w:id="306" w:author="Georgios KATSAROS" w:date="2016-08-31T20:55:00Z">
-                <w:pPr>
-                  <w:jc w:val="center"/>
-                </w:pPr>
-              </w:pPrChange>
-            </w:pPr>
-            <w:del w:id="307" w:author="Georgios KATSAROS" w:date="2016-08-31T20:55:00Z">
-              <w:r>
-                <w:delText>Spin manipulation measurements</w:delText>
-              </w:r>
-            </w:del>
-          </w:p>
-          <w:p>
-            <w:pPr>
-              <w:rPr>
-                <w:del w:id="308" w:author="Georgios KATSAROS" w:date="2016-08-31T20:55:00Z"/>
-              </w:rPr>
-              <w:pPrChange w:id="309" w:author="Georgios KATSAROS" w:date="2016-08-31T20:55:00Z">
-                <w:pPr>
-                  <w:jc w:val="center"/>
-                </w:pPr>
-              </w:pPrChange>
+              <w:jc w:val="center"/>
+              <w:rPr>
+                <w:sz w:val="20"/>
+                <w:szCs w:val="20"/>
+              </w:rPr>
             </w:pPr>
           </w:p>
         </w:tc>
         <w:tc>
           <w:tcPr>
-            <w:tcW w:w="3117" w:type="dxa"/>
+            <w:tcW w:w="0" w:type="auto"/>
             <w:vAlign w:val="center"/>
           </w:tcPr>
           <w:p>
             <w:pPr>
-              <w:rPr>
-                <w:del w:id="310" w:author="Georgios KATSAROS" w:date="2016-08-31T20:55:00Z"/>
-              </w:rPr>
-              <w:pPrChange w:id="311" w:author="Georgios KATSAROS" w:date="2016-08-31T20:55:00Z">
-                <w:pPr>
-                  <w:jc w:val="center"/>
-                </w:pPr>
-              </w:pPrChange>
+              <w:jc w:val="center"/>
+              <w:rPr>
+                <w:sz w:val="20"/>
+                <w:szCs w:val="20"/>
+              </w:rPr>
             </w:pPr>
-            <w:del w:id="312" w:author="Georgios KATSAROS" w:date="2016-08-31T20:55:00Z">
-              <w:r>
-                <w:delText>January – February 2016</w:delText>
-              </w:r>
-            </w:del>
+          </w:p>
+        </w:tc>
+        <w:tc>
+          <w:tcPr>
+            <w:tcW w:w="0" w:type="auto"/>
+            <w:vAlign w:val="center"/>
+          </w:tcPr>
+          <w:p>
+            <w:pPr>
+              <w:jc w:val="center"/>
+              <w:rPr>
+                <w:sz w:val="20"/>
+                <w:szCs w:val="20"/>
+              </w:rPr>
+            </w:pPr>
+          </w:p>
+        </w:tc>
+        <w:tc>
+          <w:tcPr>
+            <w:tcW w:w="0" w:type="auto"/>
+            <w:vAlign w:val="center"/>
+          </w:tcPr>
+          <w:p>
+            <w:pPr>
+              <w:jc w:val="center"/>
+              <w:rPr>
+                <w:sz w:val="20"/>
+                <w:szCs w:val="20"/>
+              </w:rPr>
+            </w:pPr>
+            <w:r>
+              <w:rPr>
+                <w:sz w:val="20"/>
+                <w:szCs w:val="20"/>
+              </w:rPr>
+              <w:t>X</w:t>
+            </w:r>
+          </w:p>
+        </w:tc>
+        <w:tc>
+          <w:tcPr>
+            <w:tcW w:w="0" w:type="auto"/>
+            <w:vAlign w:val="center"/>
+          </w:tcPr>
+          <w:p>
+            <w:pPr>
+              <w:jc w:val="center"/>
+              <w:rPr>
+                <w:sz w:val="20"/>
+                <w:szCs w:val="20"/>
+              </w:rPr>
+            </w:pPr>
+            <w:r>
+              <w:rPr>
+                <w:sz w:val="20"/>
+                <w:szCs w:val="20"/>
+              </w:rPr>
+              <w:t>X</w:t>
+            </w:r>
+          </w:p>
+        </w:tc>
+        <w:tc>
+          <w:tcPr>
+            <w:tcW w:w="0" w:type="auto"/>
+            <w:vAlign w:val="center"/>
+          </w:tcPr>
+          <w:p>
+            <w:pPr>
+              <w:jc w:val="center"/>
+              <w:rPr>
+                <w:sz w:val="20"/>
+                <w:szCs w:val="20"/>
+              </w:rPr>
+            </w:pPr>
+            <w:r>
+              <w:rPr>
+                <w:sz w:val="20"/>
+                <w:szCs w:val="20"/>
+              </w:rPr>
+              <w:t>X</w:t>
+            </w:r>
           </w:p>
         </w:tc>
       </w:tr>
     </w:tbl>
     <w:p/>
     <w:p>
+      <w:r>
+        <w:t>After each successful experiment a pub</w:t>
+      </w:r>
+      <w:r>
+        <w:t>lication will be submitted to a</w:t>
+      </w:r>
+      <w:r>
+        <w:t xml:space="preserve"> high impact factor journal. </w:t>
+      </w:r>
+    </w:p>
+    <w:p>
       <w:pPr>
         <w:pStyle w:val="Heading3"/>
       </w:pPr>
@@ -7866,27 +6883,14 @@
         <w:t xml:space="preserve">the </w:t>
       </w:r>
       <w:r>
-        <w:t xml:space="preserve">charge configuration </w:t>
-      </w:r>
-      <w:del w:id="313" w:author="Georgios KATSAROS" w:date="2016-08-31T20:58:00Z">
-        <w:r>
-          <w:delText xml:space="preserve">will </w:delText>
-        </w:r>
-        <w:r>
-          <w:delText xml:space="preserve">change </w:delText>
-        </w:r>
-      </w:del>
-      <w:r>
-        <w:t>in the DQD</w:t>
-      </w:r>
-      <w:ins w:id="314" w:author="Georgios KATSAROS" w:date="2016-08-31T20:58:00Z">
-        <w:r>
-          <w:t xml:space="preserve"> </w:t>
-        </w:r>
-        <w:r>
-          <w:t>will change</w:t>
-        </w:r>
-      </w:ins>
+        <w:t>charge configuration in the DQD</w:t>
+      </w:r>
+      <w:r>
+        <w:t xml:space="preserve"> </w:t>
+      </w:r>
+      <w:r>
+        <w:t>will change</w:t>
+      </w:r>
       <w:r>
         <w:t xml:space="preserve">, </w:t>
       </w:r>
@@ -7911,16 +6915,18 @@
       <w:pPr>
         <w:pStyle w:val="Heading3"/>
         <w:rPr>
-          <w:del w:id="315" w:author="Georgios KATSAROS" w:date="2016-08-31T21:00:00Z"/>
-        </w:rPr>
-      </w:pPr>
-      <w:del w:id="316" w:author="Georgios KATSAROS" w:date="2016-08-31T21:00:00Z">
+          <w:del w:id="15" w:author="Georgios KATSAROS" w:date="2016-08-31T21:00:00Z"/>
+        </w:rPr>
+      </w:pPr>
+      <w:bookmarkStart w:id="16" w:name="_GoBack"/>
+      <w:del w:id="17" w:author="Georgios KATSAROS" w:date="2016-08-31T21:00:00Z">
         <w:r>
           <w:lastRenderedPageBreak/>
           <w:delText>“Something about myself”</w:delText>
         </w:r>
       </w:del>
-      <w:ins w:id="317" w:author="Georgios KATSAROS" w:date="2016-08-31T21:00:00Z">
+      <w:bookmarkEnd w:id="16"/>
+      <w:ins w:id="18" w:author="Georgios KATSAROS" w:date="2016-08-31T21:00:00Z">
         <w:r>
           <w:t xml:space="preserve">Personal qualification: </w:t>
         </w:r>
@@ -7930,16 +6936,16 @@
       <w:pPr>
         <w:pStyle w:val="Heading3"/>
         <w:rPr>
-          <w:del w:id="318" w:author="Georgios KATSAROS" w:date="2016-08-31T21:00:00Z"/>
+          <w:del w:id="19" w:author="Georgios KATSAROS" w:date="2016-08-31T21:00:00Z"/>
           <w:b/>
         </w:rPr>
-        <w:pPrChange w:id="319" w:author="Georgios KATSAROS" w:date="2016-08-31T21:00:00Z">
+        <w:pPrChange w:id="20" w:author="Georgios KATSAROS" w:date="2016-08-31T21:00:00Z">
           <w:pPr>
             <w:spacing w:line="240" w:lineRule="auto"/>
           </w:pPr>
         </w:pPrChange>
       </w:pPr>
-      <w:del w:id="320" w:author="Georgios KATSAROS" w:date="2016-08-31T21:00:00Z">
+      <w:del w:id="21" w:author="Georgios KATSAROS" w:date="2016-08-31T21:00:00Z">
         <w:r>
           <w:rPr>
             <w:b/>
@@ -7952,15 +6958,15 @@
       <w:pPr>
         <w:pStyle w:val="Heading3"/>
         <w:rPr>
-          <w:del w:id="321" w:author="Georgios KATSAROS" w:date="2016-08-31T21:00:00Z"/>
-        </w:rPr>
-        <w:pPrChange w:id="322" w:author="Georgios KATSAROS" w:date="2016-08-31T21:00:00Z">
+          <w:del w:id="22" w:author="Georgios KATSAROS" w:date="2016-08-31T21:00:00Z"/>
+        </w:rPr>
+        <w:pPrChange w:id="23" w:author="Georgios KATSAROS" w:date="2016-08-31T21:00:00Z">
           <w:pPr>
             <w:spacing w:line="240" w:lineRule="auto"/>
           </w:pPr>
         </w:pPrChange>
       </w:pPr>
-      <w:del w:id="323" w:author="Georgios KATSAROS" w:date="2016-08-31T21:00:00Z">
+      <w:del w:id="24" w:author="Georgios KATSAROS" w:date="2016-08-31T21:00:00Z">
         <w:r>
           <w:delText xml:space="preserve">Name: Josip  </w:delText>
         </w:r>
@@ -7970,15 +6976,15 @@
       <w:pPr>
         <w:pStyle w:val="Heading3"/>
         <w:rPr>
-          <w:del w:id="324" w:author="Georgios KATSAROS" w:date="2016-08-31T21:00:00Z"/>
-        </w:rPr>
-        <w:pPrChange w:id="325" w:author="Georgios KATSAROS" w:date="2016-08-31T21:00:00Z">
+          <w:del w:id="25" w:author="Georgios KATSAROS" w:date="2016-08-31T21:00:00Z"/>
+        </w:rPr>
+        <w:pPrChange w:id="26" w:author="Georgios KATSAROS" w:date="2016-08-31T21:00:00Z">
           <w:pPr>
             <w:spacing w:line="240" w:lineRule="auto"/>
           </w:pPr>
         </w:pPrChange>
       </w:pPr>
-      <w:del w:id="326" w:author="Georgios KATSAROS" w:date="2016-08-31T21:00:00Z">
+      <w:del w:id="27" w:author="Georgios KATSAROS" w:date="2016-08-31T21:00:00Z">
         <w:r>
           <w:delText>Surname: Kuku</w:delText>
         </w:r>
@@ -7994,15 +7000,15 @@
       <w:pPr>
         <w:pStyle w:val="Heading3"/>
         <w:rPr>
-          <w:del w:id="327" w:author="Georgios KATSAROS" w:date="2016-08-31T21:00:00Z"/>
-        </w:rPr>
-        <w:pPrChange w:id="328" w:author="Georgios KATSAROS" w:date="2016-08-31T21:00:00Z">
+          <w:del w:id="28" w:author="Georgios KATSAROS" w:date="2016-08-31T21:00:00Z"/>
+        </w:rPr>
+        <w:pPrChange w:id="29" w:author="Georgios KATSAROS" w:date="2016-08-31T21:00:00Z">
           <w:pPr>
             <w:spacing w:line="240" w:lineRule="auto"/>
           </w:pPr>
         </w:pPrChange>
       </w:pPr>
-      <w:del w:id="329" w:author="Georgios KATSAROS" w:date="2016-08-31T21:00:00Z">
+      <w:del w:id="30" w:author="Georgios KATSAROS" w:date="2016-08-31T21:00:00Z">
         <w:r>
           <w:delText xml:space="preserve">Gender: male </w:delText>
         </w:r>
@@ -8012,15 +7018,15 @@
       <w:pPr>
         <w:pStyle w:val="Heading3"/>
         <w:rPr>
-          <w:del w:id="330" w:author="Georgios KATSAROS" w:date="2016-08-31T21:00:00Z"/>
-        </w:rPr>
-        <w:pPrChange w:id="331" w:author="Georgios KATSAROS" w:date="2016-08-31T21:00:00Z">
+          <w:del w:id="31" w:author="Georgios KATSAROS" w:date="2016-08-31T21:00:00Z"/>
+        </w:rPr>
+        <w:pPrChange w:id="32" w:author="Georgios KATSAROS" w:date="2016-08-31T21:00:00Z">
           <w:pPr>
             <w:spacing w:line="240" w:lineRule="auto"/>
           </w:pPr>
         </w:pPrChange>
       </w:pPr>
-      <w:del w:id="332" w:author="Georgios KATSAROS" w:date="2016-08-31T21:00:00Z">
+      <w:del w:id="33" w:author="Georgios KATSAROS" w:date="2016-08-31T21:00:00Z">
         <w:r>
           <w:delText xml:space="preserve">Date of birth: 25.10.1990 </w:delText>
         </w:r>
@@ -8030,15 +7036,15 @@
       <w:pPr>
         <w:pStyle w:val="Heading3"/>
         <w:rPr>
-          <w:del w:id="333" w:author="Georgios KATSAROS" w:date="2016-08-31T21:00:00Z"/>
-        </w:rPr>
-        <w:pPrChange w:id="334" w:author="Georgios KATSAROS" w:date="2016-08-31T21:00:00Z">
+          <w:del w:id="34" w:author="Georgios KATSAROS" w:date="2016-08-31T21:00:00Z"/>
+        </w:rPr>
+        <w:pPrChange w:id="35" w:author="Georgios KATSAROS" w:date="2016-08-31T21:00:00Z">
           <w:pPr>
             <w:spacing w:line="240" w:lineRule="auto"/>
           </w:pPr>
         </w:pPrChange>
       </w:pPr>
-      <w:del w:id="335" w:author="Georgios KATSAROS" w:date="2016-08-31T21:00:00Z">
+      <w:del w:id="36" w:author="Georgios KATSAROS" w:date="2016-08-31T21:00:00Z">
         <w:r>
           <w:delText xml:space="preserve">Nationality: Croatian </w:delText>
         </w:r>
@@ -8048,15 +7054,15 @@
       <w:pPr>
         <w:pStyle w:val="Heading3"/>
         <w:rPr>
-          <w:del w:id="336" w:author="Georgios KATSAROS" w:date="2016-08-31T21:00:00Z"/>
-        </w:rPr>
-        <w:pPrChange w:id="337" w:author="Georgios KATSAROS" w:date="2016-08-31T21:00:00Z">
+          <w:del w:id="37" w:author="Georgios KATSAROS" w:date="2016-08-31T21:00:00Z"/>
+        </w:rPr>
+        <w:pPrChange w:id="38" w:author="Georgios KATSAROS" w:date="2016-08-31T21:00:00Z">
           <w:pPr>
             <w:spacing w:line="240" w:lineRule="auto"/>
           </w:pPr>
         </w:pPrChange>
       </w:pPr>
-      <w:del w:id="338" w:author="Georgios KATSAROS" w:date="2016-08-31T21:00:00Z">
+      <w:del w:id="39" w:author="Georgios KATSAROS" w:date="2016-08-31T21:00:00Z">
         <w:r>
           <w:delText xml:space="preserve">E-mail: </w:delText>
         </w:r>
@@ -8087,9 +7093,9 @@
       <w:pPr>
         <w:pStyle w:val="Heading3"/>
         <w:rPr>
-          <w:del w:id="339" w:author="Georgios KATSAROS" w:date="2016-08-31T21:00:00Z"/>
-        </w:rPr>
-        <w:pPrChange w:id="340" w:author="Georgios KATSAROS" w:date="2016-08-31T21:00:00Z">
+          <w:del w:id="40" w:author="Georgios KATSAROS" w:date="2016-08-31T21:00:00Z"/>
+        </w:rPr>
+        <w:pPrChange w:id="41" w:author="Georgios KATSAROS" w:date="2016-08-31T21:00:00Z">
           <w:pPr>
             <w:spacing w:line="240" w:lineRule="auto"/>
           </w:pPr>
@@ -8100,10 +7106,10 @@
       <w:pPr>
         <w:pStyle w:val="Heading3"/>
         <w:rPr>
-          <w:del w:id="341" w:author="Georgios KATSAROS" w:date="2016-08-31T21:00:00Z"/>
+          <w:del w:id="42" w:author="Georgios KATSAROS" w:date="2016-08-31T21:00:00Z"/>
           <w:b/>
         </w:rPr>
-        <w:pPrChange w:id="342" w:author="Georgios KATSAROS" w:date="2016-08-31T21:00:00Z">
+        <w:pPrChange w:id="43" w:author="Georgios KATSAROS" w:date="2016-08-31T21:00:00Z">
           <w:pPr>
             <w:spacing w:line="240" w:lineRule="auto"/>
           </w:pPr>
@@ -8114,10 +7120,10 @@
       <w:pPr>
         <w:pStyle w:val="Heading3"/>
         <w:rPr>
-          <w:del w:id="343" w:author="Georgios KATSAROS" w:date="2016-08-31T21:00:00Z"/>
+          <w:del w:id="44" w:author="Georgios KATSAROS" w:date="2016-08-31T21:00:00Z"/>
           <w:b/>
         </w:rPr>
-        <w:pPrChange w:id="344" w:author="Georgios KATSAROS" w:date="2016-08-31T21:00:00Z">
+        <w:pPrChange w:id="45" w:author="Georgios KATSAROS" w:date="2016-08-31T21:00:00Z">
           <w:pPr>
             <w:spacing w:line="240" w:lineRule="auto"/>
           </w:pPr>
@@ -8128,16 +7134,16 @@
       <w:pPr>
         <w:pStyle w:val="Heading3"/>
         <w:rPr>
-          <w:del w:id="345" w:author="Georgios KATSAROS" w:date="2016-08-31T21:00:00Z"/>
+          <w:del w:id="46" w:author="Georgios KATSAROS" w:date="2016-08-31T21:00:00Z"/>
           <w:b/>
         </w:rPr>
-        <w:pPrChange w:id="346" w:author="Georgios KATSAROS" w:date="2016-08-31T21:00:00Z">
+        <w:pPrChange w:id="47" w:author="Georgios KATSAROS" w:date="2016-08-31T21:00:00Z">
           <w:pPr>
             <w:spacing w:line="240" w:lineRule="auto"/>
           </w:pPr>
         </w:pPrChange>
       </w:pPr>
-      <w:del w:id="347" w:author="Georgios KATSAROS" w:date="2016-08-31T21:00:00Z">
+      <w:del w:id="48" w:author="Georgios KATSAROS" w:date="2016-08-31T21:00:00Z">
         <w:r>
           <w:rPr>
             <w:b/>
@@ -8150,13 +7156,13 @@
       <w:pPr>
         <w:pStyle w:val="Heading3"/>
         <w:rPr>
-          <w:del w:id="348" w:author="Georgios KATSAROS" w:date="2016-08-31T21:00:00Z"/>
-        </w:rPr>
-        <w:pPrChange w:id="349" w:author="Georgios KATSAROS" w:date="2016-08-31T21:00:00Z">
+          <w:del w:id="49" w:author="Georgios KATSAROS" w:date="2016-08-31T21:00:00Z"/>
+        </w:rPr>
+        <w:pPrChange w:id="50" w:author="Georgios KATSAROS" w:date="2016-08-31T21:00:00Z">
           <w:pPr/>
         </w:pPrChange>
       </w:pPr>
-      <w:del w:id="350" w:author="Georgios KATSAROS" w:date="2016-08-31T21:00:00Z">
+      <w:del w:id="51" w:author="Georgios KATSAROS" w:date="2016-08-31T21:00:00Z">
         <w:r>
           <w:delText xml:space="preserve">Am Campus </w:delText>
         </w:r>
@@ -8169,13 +7175,13 @@
       <w:pPr>
         <w:pStyle w:val="Heading3"/>
         <w:rPr>
-          <w:del w:id="351" w:author="Georgios KATSAROS" w:date="2016-08-31T21:00:00Z"/>
-        </w:rPr>
-        <w:pPrChange w:id="352" w:author="Georgios KATSAROS" w:date="2016-08-31T21:00:00Z">
+          <w:del w:id="52" w:author="Georgios KATSAROS" w:date="2016-08-31T21:00:00Z"/>
+        </w:rPr>
+        <w:pPrChange w:id="53" w:author="Georgios KATSAROS" w:date="2016-08-31T21:00:00Z">
           <w:pPr/>
         </w:pPrChange>
       </w:pPr>
-      <w:del w:id="353" w:author="Georgios KATSAROS" w:date="2016-08-31T21:00:00Z">
+      <w:del w:id="54" w:author="Georgios KATSAROS" w:date="2016-08-31T21:00:00Z">
         <w:r>
           <w:delText>3400 Klosterneuburg</w:delText>
         </w:r>
@@ -8184,11 +7190,11 @@
     <w:p>
       <w:pPr>
         <w:pStyle w:val="Heading3"/>
-        <w:pPrChange w:id="354" w:author="Georgios KATSAROS" w:date="2016-08-31T21:00:00Z">
+        <w:pPrChange w:id="55" w:author="Georgios KATSAROS" w:date="2016-08-31T21:00:00Z">
           <w:pPr/>
         </w:pPrChange>
       </w:pPr>
-      <w:del w:id="355" w:author="Georgios KATSAROS" w:date="2016-08-31T21:00:00Z">
+      <w:del w:id="56" w:author="Georgios KATSAROS" w:date="2016-08-31T21:00:00Z">
         <w:r>
           <w:delText>Austria</w:delText>
         </w:r>
@@ -8197,10 +7203,10 @@
     <w:p>
       <w:pPr>
         <w:rPr>
-          <w:del w:id="356" w:author="Georgios KATSAROS" w:date="2016-08-31T21:00:00Z"/>
-        </w:rPr>
-      </w:pPr>
-      <w:ins w:id="357" w:author="Georgios KATSAROS" w:date="2016-08-31T21:00:00Z">
+          <w:del w:id="57" w:author="Georgios KATSAROS" w:date="2016-08-31T21:00:00Z"/>
+        </w:rPr>
+      </w:pPr>
+      <w:ins w:id="58" w:author="Georgios KATSAROS" w:date="2016-08-31T21:00:00Z">
         <w:r>
           <w:t xml:space="preserve">I permormed my undergratduate studies at the </w:t>
         </w:r>
@@ -8209,10 +7215,10 @@
     <w:p>
       <w:pPr>
         <w:rPr>
-          <w:del w:id="358" w:author="Georgios KATSAROS" w:date="2016-08-31T21:01:00Z"/>
-        </w:rPr>
-      </w:pPr>
-      <w:del w:id="359" w:author="Georgios KATSAROS" w:date="2016-08-31T21:00:00Z">
+          <w:del w:id="59" w:author="Georgios KATSAROS" w:date="2016-08-31T21:01:00Z"/>
+        </w:rPr>
+      </w:pPr>
+      <w:del w:id="60" w:author="Georgios KATSAROS" w:date="2016-08-31T21:00:00Z">
         <w:r>
           <w:rPr>
             <w:i/>
@@ -8223,7 +7229,7 @@
           <w:delText xml:space="preserve"> Undergraduate studies at the F</w:delText>
         </w:r>
       </w:del>
-      <w:ins w:id="360" w:author="Georgios KATSAROS" w:date="2016-08-31T21:00:00Z">
+      <w:ins w:id="61" w:author="Georgios KATSAROS" w:date="2016-08-31T21:00:00Z">
         <w:r>
           <w:rPr>
             <w:i/>
@@ -8234,7 +7240,7 @@
       <w:r>
         <w:t xml:space="preserve">aculty of electrical and computer engineering, </w:t>
       </w:r>
-      <w:ins w:id="361" w:author="Georgios KATSAROS" w:date="2016-08-31T21:00:00Z">
+      <w:ins w:id="62" w:author="Georgios KATSAROS" w:date="2016-08-31T21:00:00Z">
         <w:r>
           <w:t xml:space="preserve">at the </w:t>
         </w:r>
@@ -8242,7 +7248,7 @@
       <w:r>
         <w:t xml:space="preserve">University of Zagreb, Croatia. </w:t>
       </w:r>
-      <w:del w:id="362" w:author="Georgios KATSAROS" w:date="2016-08-31T21:01:00Z">
+      <w:del w:id="63" w:author="Georgios KATSAROS" w:date="2016-08-31T21:01:00Z">
         <w:r>
           <w:delText>Bachelor thesis with the professor Tomislav Suligoj, title: “</w:delText>
         </w:r>
@@ -8269,15 +7275,15 @@
     <w:p>
       <w:pPr>
         <w:rPr>
-          <w:del w:id="363" w:author="Georgios KATSAROS" w:date="2016-08-31T21:02:00Z"/>
-        </w:rPr>
-      </w:pPr>
-      <w:del w:id="364" w:author="Georgios KATSAROS" w:date="2016-08-31T21:01:00Z">
+          <w:del w:id="64" w:author="Georgios KATSAROS" w:date="2016-08-31T21:02:00Z"/>
+        </w:rPr>
+      </w:pPr>
+      <w:del w:id="65" w:author="Georgios KATSAROS" w:date="2016-08-31T21:01:00Z">
         <w:r>
           <w:delText>D</w:delText>
         </w:r>
       </w:del>
-      <w:ins w:id="365" w:author="Georgios KATSAROS" w:date="2016-08-31T21:01:00Z">
+      <w:ins w:id="66" w:author="Georgios KATSAROS" w:date="2016-08-31T21:01:00Z">
         <w:r>
           <w:t>D</w:t>
         </w:r>
@@ -8285,12 +7291,12 @@
       <w:r>
         <w:t>uring my undergraduate stud</w:t>
       </w:r>
-      <w:del w:id="366" w:author="Georgios KATSAROS" w:date="2016-08-31T21:01:00Z">
+      <w:del w:id="67" w:author="Georgios KATSAROS" w:date="2016-08-31T21:01:00Z">
         <w:r>
           <w:delText>y</w:delText>
         </w:r>
       </w:del>
-      <w:ins w:id="367" w:author="Georgios KATSAROS" w:date="2016-08-31T21:01:00Z">
+      <w:ins w:id="68" w:author="Georgios KATSAROS" w:date="2016-08-31T21:01:00Z">
         <w:r>
           <w:t>ies</w:t>
         </w:r>
@@ -8298,12 +7304,12 @@
       <w:r>
         <w:t xml:space="preserve"> I was </w:t>
       </w:r>
-      <w:ins w:id="368" w:author="Georgios KATSAROS" w:date="2016-08-31T21:01:00Z">
+      <w:ins w:id="69" w:author="Georgios KATSAROS" w:date="2016-08-31T21:01:00Z">
         <w:r>
           <w:t xml:space="preserve">a teaching </w:t>
         </w:r>
       </w:ins>
-      <w:del w:id="369" w:author="Georgios KATSAROS" w:date="2016-08-31T21:01:00Z">
+      <w:del w:id="70" w:author="Georgios KATSAROS" w:date="2016-08-31T21:01:00Z">
         <w:r>
           <w:delText xml:space="preserve">praktikum </w:delText>
         </w:r>
@@ -8311,12 +7317,12 @@
       <w:r>
         <w:t>assistant in the course “Electronics” which is mandatory course for all students on the faculty.</w:t>
       </w:r>
-      <w:ins w:id="370" w:author="Georgios KATSAROS" w:date="2016-08-31T21:01:00Z">
+      <w:ins w:id="71" w:author="Georgios KATSAROS" w:date="2016-08-31T21:01:00Z">
         <w:r>
           <w:t xml:space="preserve"> This allowed my to deepen my knowledge in electronic instrumentation? Sth like this. For my master thesis, performed with </w:t>
         </w:r>
       </w:ins>
-      <w:del w:id="371" w:author="Georgios KATSAROS" w:date="2016-08-31T21:02:00Z">
+      <w:del w:id="72" w:author="Georgios KATSAROS" w:date="2016-08-31T21:02:00Z">
         <w:r>
           <w:delText xml:space="preserve"> </w:delText>
         </w:r>
@@ -8325,10 +7331,10 @@
     <w:p>
       <w:pPr>
         <w:rPr>
-          <w:ins w:id="372" w:author="Georgios KATSAROS" w:date="2016-08-31T21:02:00Z"/>
-        </w:rPr>
-      </w:pPr>
-      <w:del w:id="373" w:author="Georgios KATSAROS" w:date="2016-08-31T21:02:00Z">
+          <w:ins w:id="73" w:author="Georgios KATSAROS" w:date="2016-08-31T21:02:00Z"/>
+        </w:rPr>
+      </w:pPr>
+      <w:del w:id="74" w:author="Georgios KATSAROS" w:date="2016-08-31T21:02:00Z">
         <w:r>
           <w:rPr>
             <w:i/>
@@ -8348,19 +7354,19 @@
       <w:r>
         <w:t>Tomislav Suligoj</w:t>
       </w:r>
-      <w:ins w:id="374" w:author="Georgios KATSAROS" w:date="2016-08-31T21:02:00Z">
+      <w:ins w:id="75" w:author="Georgios KATSAROS" w:date="2016-08-31T21:02:00Z">
         <w:r>
           <w:t xml:space="preserve"> I focused on …, which gave me a strong background in …. .</w:t>
         </w:r>
       </w:ins>
     </w:p>
     <w:p>
-      <w:ins w:id="375" w:author="Georgios KATSAROS" w:date="2016-08-31T21:02:00Z">
+      <w:ins w:id="76" w:author="Georgios KATSAROS" w:date="2016-08-31T21:02:00Z">
         <w:r>
           <w:t xml:space="preserve">Fascinated by the idea of quantum computation, I moved in April </w:t>
         </w:r>
       </w:ins>
-      <w:del w:id="376" w:author="Georgios KATSAROS" w:date="2016-08-31T21:03:00Z">
+      <w:del w:id="77" w:author="Georgios KATSAROS" w:date="2016-08-31T21:03:00Z">
         <w:r>
           <w:delText>, title: “</w:delText>
         </w:r>
@@ -8387,7 +7393,7 @@
     <w:p>
       <w:pPr>
         <w:rPr>
-          <w:del w:id="377" w:author="Georgios KATSAROS" w:date="2016-08-31T21:06:00Z"/>
+          <w:del w:id="78" w:author="Georgios KATSAROS" w:date="2016-08-31T21:06:00Z"/>
         </w:rPr>
       </w:pPr>
       <w:r>
@@ -8396,7 +7402,7 @@
         </w:rPr>
         <w:t>April 2015</w:t>
       </w:r>
-      <w:del w:id="378" w:author="Georgios KATSAROS" w:date="2016-08-31T21:03:00Z">
+      <w:del w:id="79" w:author="Georgios KATSAROS" w:date="2016-08-31T21:03:00Z">
         <w:r>
           <w:rPr>
             <w:i/>
@@ -8413,12 +7419,12 @@
       <w:r>
         <w:t>the Johannes Kepler University</w:t>
       </w:r>
-      <w:ins w:id="379" w:author="Georgios KATSAROS" w:date="2016-08-31T21:03:00Z">
+      <w:ins w:id="80" w:author="Georgios KATSAROS" w:date="2016-08-31T21:03:00Z">
         <w:r>
           <w:t xml:space="preserve"> to work as a research assistant in the group of Georgios Katsaros. </w:t>
         </w:r>
       </w:ins>
-      <w:del w:id="380" w:author="Georgios KATSAROS" w:date="2016-08-31T21:03:00Z">
+      <w:del w:id="81" w:author="Georgios KATSAROS" w:date="2016-08-31T21:03:00Z">
         <w:r>
           <w:delText xml:space="preserve">, Institute for Semiconductors and Solid state physics. In the group of </w:delText>
         </w:r>
@@ -8427,12 +7433,12 @@
           <w:delText xml:space="preserve">Giorgos Katsaros. </w:delText>
         </w:r>
       </w:del>
-      <w:ins w:id="381" w:author="Georgios KATSAROS" w:date="2016-08-31T21:03:00Z">
+      <w:ins w:id="82" w:author="Georgios KATSAROS" w:date="2016-08-31T21:03:00Z">
         <w:r>
           <w:t xml:space="preserve">There I started working on the development of an </w:t>
         </w:r>
       </w:ins>
-      <w:del w:id="382" w:author="Georgios KATSAROS" w:date="2016-08-31T21:04:00Z">
+      <w:del w:id="83" w:author="Georgios KATSAROS" w:date="2016-08-31T21:04:00Z">
         <w:r>
           <w:delText xml:space="preserve">Developing the </w:delText>
         </w:r>
@@ -8440,12 +7446,12 @@
       <w:r>
         <w:t xml:space="preserve">ohmic reflectometry system for charge readout of SiGe </w:t>
       </w:r>
-      <w:del w:id="383" w:author="Georgios KATSAROS" w:date="2016-08-31T21:04:00Z">
+      <w:del w:id="84" w:author="Georgios KATSAROS" w:date="2016-08-31T21:04:00Z">
         <w:r>
           <w:delText>quantum dots</w:delText>
         </w:r>
       </w:del>
-      <w:ins w:id="384" w:author="Georgios KATSAROS" w:date="2016-08-31T21:04:00Z">
+      <w:ins w:id="85" w:author="Georgios KATSAROS" w:date="2016-08-31T21:04:00Z">
         <w:r>
           <w:t>QDs</w:t>
         </w:r>
@@ -8453,17 +7459,17 @@
       <w:r>
         <w:t xml:space="preserve">. </w:t>
       </w:r>
-      <w:ins w:id="385" w:author="Georgios KATSAROS" w:date="2016-08-31T21:04:00Z">
+      <w:ins w:id="86" w:author="Georgios KATSAROS" w:date="2016-08-31T21:04:00Z">
         <w:r>
           <w:t xml:space="preserve">The realization of </w:t>
         </w:r>
       </w:ins>
-      <w:del w:id="386" w:author="Georgios KATSAROS" w:date="2016-08-31T21:04:00Z">
+      <w:del w:id="87" w:author="Georgios KATSAROS" w:date="2016-08-31T21:04:00Z">
         <w:r>
           <w:delText>P</w:delText>
         </w:r>
       </w:del>
-      <w:ins w:id="387" w:author="Georgios KATSAROS" w:date="2016-08-31T21:04:00Z">
+      <w:ins w:id="88" w:author="Georgios KATSAROS" w:date="2016-08-31T21:04:00Z">
         <w:r>
           <w:t>p</w:t>
         </w:r>
@@ -8471,7 +7477,7 @@
       <w:r>
         <w:t>rinted circuit board design</w:t>
       </w:r>
-      <w:ins w:id="388" w:author="Georgios KATSAROS" w:date="2016-08-31T21:04:00Z">
+      <w:ins w:id="89" w:author="Georgios KATSAROS" w:date="2016-08-31T21:04:00Z">
         <w:r>
           <w:t>s</w:t>
         </w:r>
@@ -8479,12 +7485,12 @@
       <w:r>
         <w:t xml:space="preserve">, </w:t>
       </w:r>
-      <w:del w:id="389" w:author="Georgios KATSAROS" w:date="2016-08-31T21:04:00Z">
+      <w:del w:id="90" w:author="Georgios KATSAROS" w:date="2016-08-31T21:04:00Z">
         <w:r>
           <w:delText>measurement application</w:delText>
         </w:r>
       </w:del>
-      <w:ins w:id="390" w:author="Georgios KATSAROS" w:date="2016-08-31T21:04:00Z">
+      <w:ins w:id="91" w:author="Georgios KATSAROS" w:date="2016-08-31T21:04:00Z">
         <w:r>
           <w:t>the</w:t>
         </w:r>
@@ -8492,17 +7498,17 @@
       <w:r>
         <w:t xml:space="preserve"> development </w:t>
       </w:r>
-      <w:del w:id="391" w:author="Georgios KATSAROS" w:date="2016-08-31T21:04:00Z">
+      <w:del w:id="92" w:author="Georgios KATSAROS" w:date="2016-08-31T21:04:00Z">
         <w:r>
           <w:delText>in</w:delText>
         </w:r>
       </w:del>
-      <w:ins w:id="392" w:author="Georgios KATSAROS" w:date="2016-08-31T21:04:00Z">
+      <w:ins w:id="93" w:author="Georgios KATSAROS" w:date="2016-08-31T21:04:00Z">
         <w:r>
           <w:t xml:space="preserve">of python codes for controlling various </w:t>
         </w:r>
       </w:ins>
-      <w:del w:id="393" w:author="Georgios KATSAROS" w:date="2016-08-31T21:05:00Z">
+      <w:del w:id="94" w:author="Georgios KATSAROS" w:date="2016-08-31T21:05:00Z">
         <w:r>
           <w:delText xml:space="preserve"> python, using various </w:delText>
         </w:r>
@@ -8510,12 +7516,12 @@
       <w:r>
         <w:t>DC and high frequency signal instruments</w:t>
       </w:r>
-      <w:ins w:id="394" w:author="Georgios KATSAROS" w:date="2016-08-31T21:05:00Z">
+      <w:ins w:id="95" w:author="Georgios KATSAROS" w:date="2016-08-31T21:05:00Z">
         <w:r>
           <w:t xml:space="preserve"> were among my tasks. I also performed 4K measurements on </w:t>
         </w:r>
       </w:ins>
-      <w:del w:id="395" w:author="Georgios KATSAROS" w:date="2016-08-31T21:05:00Z">
+      <w:del w:id="96" w:author="Georgios KATSAROS" w:date="2016-08-31T21:05:00Z">
         <w:r>
           <w:delText>, me</w:delText>
         </w:r>
@@ -8535,12 +7541,12 @@
       <w:r>
         <w:t xml:space="preserve">d on SiGe nanowire </w:t>
       </w:r>
-      <w:del w:id="396" w:author="Georgios KATSAROS" w:date="2016-08-31T21:05:00Z">
+      <w:del w:id="97" w:author="Georgios KATSAROS" w:date="2016-08-31T21:05:00Z">
         <w:r>
           <w:delText>quantum dots,</w:delText>
         </w:r>
       </w:del>
-      <w:ins w:id="397" w:author="Georgios KATSAROS" w:date="2016-08-31T21:05:00Z">
+      <w:ins w:id="98" w:author="Georgios KATSAROS" w:date="2016-08-31T21:05:00Z">
         <w:r>
           <w:t>QDs</w:t>
         </w:r>
@@ -8551,7 +7557,7 @@
       <w:r>
         <w:t xml:space="preserve"> </w:t>
       </w:r>
-      <w:ins w:id="398" w:author="Georgios KATSAROS" w:date="2016-08-31T21:05:00Z">
+      <w:ins w:id="99" w:author="Georgios KATSAROS" w:date="2016-08-31T21:05:00Z">
         <w:r>
           <w:t xml:space="preserve">During that time I had the chance to attend also an important conference in the field: </w:t>
         </w:r>
@@ -8560,10 +7566,10 @@
     <w:p>
       <w:pPr>
         <w:rPr>
-          <w:del w:id="399" w:author="Georgios KATSAROS" w:date="2016-08-31T21:07:00Z"/>
-        </w:rPr>
-      </w:pPr>
-      <w:del w:id="400" w:author="Georgios KATSAROS" w:date="2016-08-31T21:06:00Z">
+          <w:del w:id="100" w:author="Georgios KATSAROS" w:date="2016-08-31T21:07:00Z"/>
+        </w:rPr>
+      </w:pPr>
+      <w:del w:id="101" w:author="Georgios KATSAROS" w:date="2016-08-31T21:06:00Z">
         <w:r>
           <w:delText xml:space="preserve">Conferences: </w:delText>
         </w:r>
@@ -8577,12 +7583,12 @@
       <w:r>
         <w:t xml:space="preserve"> 2015</w:t>
       </w:r>
-      <w:ins w:id="401" w:author="Georgios KATSAROS" w:date="2016-08-31T21:06:00Z">
+      <w:ins w:id="102" w:author="Georgios KATSAROS" w:date="2016-08-31T21:06:00Z">
         <w:r>
           <w:t xml:space="preserve">. </w:t>
         </w:r>
       </w:ins>
-      <w:del w:id="402" w:author="Georgios KATSAROS" w:date="2016-08-31T21:06:00Z">
+      <w:del w:id="103" w:author="Georgios KATSAROS" w:date="2016-08-31T21:06:00Z">
         <w:r>
           <w:delText xml:space="preserve">,   </w:delText>
         </w:r>
@@ -8599,7 +7605,7 @@
           <w:delText>015</w:delText>
         </w:r>
       </w:del>
-      <w:ins w:id="403" w:author="Georgios KATSAROS" w:date="2016-08-31T21:06:00Z">
+      <w:ins w:id="104" w:author="Georgios KATSAROS" w:date="2016-08-31T21:06:00Z">
         <w:r>
           <w:t xml:space="preserve">(sispin is an internal meeting so typically one does not mention them). In October 2015, and for three months, I went on a </w:t>
         </w:r>
@@ -8608,10 +7614,10 @@
     <w:p>
       <w:pPr>
         <w:rPr>
-          <w:del w:id="404" w:author="Georgios KATSAROS" w:date="2016-08-31T21:10:00Z"/>
-        </w:rPr>
-      </w:pPr>
-      <w:del w:id="405" w:author="Georgios KATSAROS" w:date="2016-08-31T21:07:00Z">
+          <w:del w:id="105" w:author="Georgios KATSAROS" w:date="2016-08-31T21:10:00Z"/>
+        </w:rPr>
+      </w:pPr>
+      <w:del w:id="106" w:author="Georgios KATSAROS" w:date="2016-08-31T21:07:00Z">
         <w:r>
           <w:rPr>
             <w:i/>
@@ -8622,7 +7628,7 @@
           <w:delText xml:space="preserve"> R</w:delText>
         </w:r>
       </w:del>
-      <w:ins w:id="406" w:author="Georgios KATSAROS" w:date="2016-08-31T21:07:00Z">
+      <w:ins w:id="107" w:author="Georgios KATSAROS" w:date="2016-08-31T21:07:00Z">
         <w:r>
           <w:rPr>
             <w:i/>
@@ -8639,12 +7645,12 @@
       <w:r>
         <w:t xml:space="preserve"> Center for Quantum Devices, Niels Bohr Institute, Copenhagen. I </w:t>
       </w:r>
-      <w:ins w:id="407" w:author="Georgios KATSAROS" w:date="2016-08-31T21:07:00Z">
+      <w:ins w:id="108" w:author="Georgios KATSAROS" w:date="2016-08-31T21:07:00Z">
         <w:r>
           <w:t xml:space="preserve">worked in the group of Ferdinand Kuemmeth. This group is </w:t>
         </w:r>
       </w:ins>
-      <w:del w:id="408" w:author="Georgios KATSAROS" w:date="2016-08-31T21:07:00Z">
+      <w:del w:id="109" w:author="Georgios KATSAROS" w:date="2016-08-31T21:07:00Z">
         <w:r>
           <w:delText xml:space="preserve">was working in </w:delText>
         </w:r>
@@ -8652,7 +7658,7 @@
           <w:delText xml:space="preserve">a </w:delText>
         </w:r>
       </w:del>
-      <w:del w:id="409" w:author="Georgios KATSAROS" w:date="2016-08-31T21:08:00Z">
+      <w:del w:id="110" w:author="Georgios KATSAROS" w:date="2016-08-31T21:08:00Z">
         <w:r>
           <w:delText xml:space="preserve">group of people who are trying to </w:delText>
         </w:r>
@@ -8660,7 +7666,7 @@
       <w:r>
         <w:t>develop</w:t>
       </w:r>
-      <w:ins w:id="410" w:author="Georgios KATSAROS" w:date="2016-08-31T21:08:00Z">
+      <w:ins w:id="111" w:author="Georgios KATSAROS" w:date="2016-08-31T21:08:00Z">
         <w:r>
           <w:t>ing</w:t>
         </w:r>
@@ -8668,7 +7674,7 @@
       <w:r>
         <w:t xml:space="preserve"> spin based qubit</w:t>
       </w:r>
-      <w:ins w:id="411" w:author="Georgios KATSAROS" w:date="2016-08-31T21:08:00Z">
+      <w:ins w:id="112" w:author="Georgios KATSAROS" w:date="2016-08-31T21:08:00Z">
         <w:r>
           <w:t>s</w:t>
         </w:r>
@@ -8679,12 +7685,12 @@
       <w:r>
         <w:t xml:space="preserve"> triple quantum dots. They are one of the biggest and most successful groups in the field of quantum computation. </w:t>
       </w:r>
-      <w:del w:id="412" w:author="Georgios KATSAROS" w:date="2016-08-31T21:08:00Z">
+      <w:del w:id="113" w:author="Georgios KATSAROS" w:date="2016-08-31T21:08:00Z">
         <w:r>
           <w:delText>So</w:delText>
         </w:r>
       </w:del>
-      <w:ins w:id="413" w:author="Georgios KATSAROS" w:date="2016-08-31T21:08:00Z">
+      <w:ins w:id="114" w:author="Georgios KATSAROS" w:date="2016-08-31T21:08:00Z">
         <w:r>
           <w:t>During my research stay</w:t>
         </w:r>
@@ -8692,12 +7698,12 @@
       <w:r>
         <w:t xml:space="preserve">, I learned about high end laboratory equipment including cryogen free dilution refrigerators, waveform and signal generators, RF equipment (amplifiers, </w:t>
       </w:r>
-      <w:del w:id="414" w:author="Georgios KATSAROS" w:date="2016-08-31T21:08:00Z">
+      <w:del w:id="115" w:author="Georgios KATSAROS" w:date="2016-08-31T21:08:00Z">
         <w:r>
           <w:delText>fliters</w:delText>
         </w:r>
       </w:del>
-      <w:ins w:id="415" w:author="Georgios KATSAROS" w:date="2016-08-31T21:08:00Z">
+      <w:ins w:id="116" w:author="Georgios KATSAROS" w:date="2016-08-31T21:08:00Z">
         <w:r>
           <w:t>filters</w:t>
         </w:r>
@@ -8705,7 +7711,7 @@
       <w:r>
         <w:t xml:space="preserve">, </w:t>
       </w:r>
-      <w:ins w:id="416" w:author="Georgios KATSAROS" w:date="2016-08-31T21:08:00Z">
+      <w:ins w:id="117" w:author="Georgios KATSAROS" w:date="2016-08-31T21:08:00Z">
         <w:r>
           <w:t xml:space="preserve">special type of </w:t>
         </w:r>
@@ -8716,7 +7722,7 @@
       <w:r>
         <w:t xml:space="preserve">I was </w:t>
       </w:r>
-      <w:ins w:id="417" w:author="Georgios KATSAROS" w:date="2016-08-31T21:09:00Z">
+      <w:ins w:id="118" w:author="Georgios KATSAROS" w:date="2016-08-31T21:09:00Z">
         <w:r>
           <w:t xml:space="preserve">also </w:t>
         </w:r>
@@ -8727,12 +7733,12 @@
       <w:r>
         <w:t xml:space="preserve">ollowing the experiment of Filip Malinowski – tuning the GaAs double and triple </w:t>
       </w:r>
-      <w:del w:id="418" w:author="Georgios KATSAROS" w:date="2016-08-31T21:10:00Z">
+      <w:del w:id="119" w:author="Georgios KATSAROS" w:date="2016-08-31T21:10:00Z">
         <w:r>
           <w:delText>quantum dot</w:delText>
         </w:r>
       </w:del>
-      <w:ins w:id="419" w:author="Georgios KATSAROS" w:date="2016-08-31T21:10:00Z">
+      <w:ins w:id="120" w:author="Georgios KATSAROS" w:date="2016-08-31T21:10:00Z">
         <w:r>
           <w:t>QD</w:t>
         </w:r>
@@ -8740,7 +7746,7 @@
       <w:r>
         <w:t xml:space="preserve"> for coherent spin manipulation and readout using </w:t>
       </w:r>
-      <w:ins w:id="420" w:author="Georgios KATSAROS" w:date="2016-08-31T21:10:00Z">
+      <w:ins w:id="121" w:author="Georgios KATSAROS" w:date="2016-08-31T21:10:00Z">
         <w:r>
           <w:t xml:space="preserve">a </w:t>
         </w:r>
@@ -8748,7 +7754,7 @@
       <w:r>
         <w:t>charge sensor ohmic reflectometry</w:t>
       </w:r>
-      <w:ins w:id="421" w:author="Georgios KATSAROS" w:date="2016-08-31T21:10:00Z">
+      <w:ins w:id="122" w:author="Georgios KATSAROS" w:date="2016-08-31T21:10:00Z">
         <w:r>
           <w:t xml:space="preserve"> setup</w:t>
         </w:r>
@@ -8756,14 +7762,14 @@
       <w:r>
         <w:t xml:space="preserve">.  </w:t>
       </w:r>
-      <w:ins w:id="422" w:author="Georgios KATSAROS" w:date="2016-08-31T21:10:00Z">
+      <w:ins w:id="123" w:author="Georgios KATSAROS" w:date="2016-08-31T21:10:00Z">
         <w:r>
           <w:t xml:space="preserve">Since 2016 I am a PhD student of Georgios Katsaros, at the </w:t>
         </w:r>
       </w:ins>
     </w:p>
     <w:p>
-      <w:del w:id="423" w:author="Georgios KATSAROS" w:date="2016-08-31T21:10:00Z">
+      <w:del w:id="124" w:author="Georgios KATSAROS" w:date="2016-08-31T21:10:00Z">
         <w:r>
           <w:rPr>
             <w:i/>
@@ -8789,12 +7795,12 @@
       <w:r>
         <w:t>Institute of Science and Technology (IST), Austria</w:t>
       </w:r>
-      <w:ins w:id="424" w:author="Georgios KATSAROS" w:date="2016-08-31T21:11:00Z">
+      <w:ins w:id="125" w:author="Georgios KATSAROS" w:date="2016-08-31T21:11:00Z">
         <w:r>
           <w:t xml:space="preserve">, currently working on a second version of </w:t>
         </w:r>
       </w:ins>
-      <w:del w:id="425" w:author="Georgios KATSAROS" w:date="2016-08-31T21:11:00Z">
+      <w:del w:id="126" w:author="Georgios KATSAROS" w:date="2016-08-31T21:11:00Z">
         <w:r>
           <w:delText>.</w:delText>
         </w:r>
@@ -8802,7 +7808,7 @@
           <w:delText xml:space="preserve"> In the group of Georgios Katsaros. Developing the second version of the </w:delText>
         </w:r>
       </w:del>
-      <w:ins w:id="426" w:author="Georgios KATSAROS" w:date="2016-08-31T21:16:00Z">
+      <w:ins w:id="127" w:author="Georgios KATSAROS" w:date="2016-08-31T21:16:00Z">
         <w:r>
           <w:t xml:space="preserve">a </w:t>
         </w:r>
@@ -8810,22 +7816,22 @@
       <w:r>
         <w:t>reflectometry readout system</w:t>
       </w:r>
-      <w:ins w:id="427" w:author="Georgios KATSAROS" w:date="2016-08-31T21:11:00Z">
+      <w:ins w:id="128" w:author="Georgios KATSAROS" w:date="2016-08-31T21:11:00Z">
         <w:r>
           <w:t xml:space="preserve"> </w:t>
         </w:r>
       </w:ins>
-      <w:ins w:id="428" w:author="Georgios KATSAROS" w:date="2016-08-31T21:12:00Z">
+      <w:ins w:id="129" w:author="Georgios KATSAROS" w:date="2016-08-31T21:12:00Z">
         <w:r>
           <w:t xml:space="preserve">for spin relaxation experiments. </w:t>
         </w:r>
       </w:ins>
-      <w:del w:id="429" w:author="Georgios KATSAROS" w:date="2016-08-31T21:11:00Z">
+      <w:del w:id="130" w:author="Georgios KATSAROS" w:date="2016-08-31T21:11:00Z">
         <w:r>
           <w:delText>. Setting up instrumentation for spin relaxation time measurements. S</w:delText>
         </w:r>
       </w:del>
-      <w:del w:id="430" w:author="Georgios KATSAROS" w:date="2016-08-31T21:12:00Z">
+      <w:del w:id="131" w:author="Georgios KATSAROS" w:date="2016-08-31T21:12:00Z">
         <w:r>
           <w:delText xml:space="preserve">pin relaxation time measurement </w:delText>
         </w:r>
@@ -8857,7 +7863,7 @@
           <w:delText>.</w:delText>
         </w:r>
       </w:del>
-      <w:ins w:id="431" w:author="Georgios KATSAROS" w:date="2016-08-31T21:12:00Z">
+      <w:ins w:id="132" w:author="Georgios KATSAROS" w:date="2016-08-31T21:12:00Z">
         <w:r>
           <w:t xml:space="preserve"> (Here I would not give many details so that they do not say that you have already developed too much). </w:t>
         </w:r>
@@ -8866,10 +7872,10 @@
     <w:p>
       <w:pPr>
         <w:rPr>
-          <w:del w:id="432" w:author="Georgios KATSAROS" w:date="2016-08-31T21:16:00Z"/>
-        </w:rPr>
-      </w:pPr>
-      <w:del w:id="433" w:author="Georgios KATSAROS" w:date="2016-08-31T21:16:00Z">
+          <w:del w:id="133" w:author="Georgios KATSAROS" w:date="2016-08-31T21:16:00Z"/>
+        </w:rPr>
+      </w:pPr>
+      <w:del w:id="134" w:author="Georgios KATSAROS" w:date="2016-08-31T21:16:00Z">
         <w:r>
           <w:delText xml:space="preserve">Conference: New Developments in Solid State Physics, Maunterdorf, Austria, </w:delText>
         </w:r>
@@ -8889,7 +7895,7 @@
           <w:i/>
         </w:rPr>
       </w:pPr>
-      <w:ins w:id="434" w:author="Georgios KATSAROS" w:date="2016-08-31T21:16:00Z">
+      <w:ins w:id="135" w:author="Georgios KATSAROS" w:date="2016-08-31T21:16:00Z">
         <w:r>
           <w:rPr>
             <w:i/>
@@ -8910,17 +7916,17 @@
     <w:p>
       <w:pPr>
         <w:rPr>
-          <w:ins w:id="435" w:author="Georgios KATSAROS" w:date="2016-08-31T21:18:00Z"/>
-        </w:rPr>
-      </w:pPr>
-      <w:ins w:id="436" w:author="Georgios KATSAROS" w:date="2016-08-31T21:17:00Z">
+          <w:ins w:id="136" w:author="Georgios KATSAROS" w:date="2016-08-31T21:18:00Z"/>
+        </w:rPr>
+      </w:pPr>
+      <w:ins w:id="137" w:author="Georgios KATSAROS" w:date="2016-08-31T21:17:00Z">
         <w:r>
           <w:t xml:space="preserve">So now just the abstract is missing and the merging of the two parts. Once you do it check it once more to see that we are not repeating things and send it to me. I will try to read it as fast as I can so that next week you can send it to the GO. </w:t>
         </w:r>
       </w:ins>
     </w:p>
     <w:p>
-      <w:ins w:id="437" w:author="Georgios KATSAROS" w:date="2016-08-31T21:18:00Z">
+      <w:ins w:id="138" w:author="Georgios KATSAROS" w:date="2016-08-31T21:18:00Z">
         <w:r>
           <w:t>I think it would be nice if you can fit your picture Figure 2 (which appears in the next pages where you show the SEM image of the Double dot with the multiple gate reflectometry tank circuits)</w:t>
         </w:r>
@@ -8929,7 +7935,7 @@
     <w:p>
       <w:pPr>
         <w:rPr>
-          <w:ins w:id="438" w:author="Georgios KATSAROS" w:date="2016-08-25T20:06:00Z"/>
+          <w:ins w:id="139" w:author="Georgios KATSAROS" w:date="2016-08-25T20:06:00Z"/>
           <w:b/>
         </w:rPr>
       </w:pPr>
@@ -8938,7 +7944,7 @@
       <w:pPr>
         <w:spacing w:line="240" w:lineRule="auto"/>
         <w:rPr>
-          <w:ins w:id="439" w:author="Georgios KATSAROS" w:date="2016-08-25T20:06:00Z"/>
+          <w:ins w:id="140" w:author="Georgios KATSAROS" w:date="2016-08-25T20:06:00Z"/>
           <w:b/>
         </w:rPr>
       </w:pPr>
@@ -8950,7 +7956,7 @@
           <w:b/>
         </w:rPr>
       </w:pPr>
-      <w:ins w:id="440" w:author="Georgios KATSAROS" w:date="2016-08-25T20:07:00Z">
+      <w:ins w:id="141" w:author="Georgios KATSAROS" w:date="2016-08-25T20:07:00Z">
         <w:r>
           <w:rPr>
             <w:b/>
@@ -11918,7 +10924,7 @@
         <w:rPr>
           <w:i/>
           <w:lang w:val="de-AT"/>
-          <w:rPrChange w:id="441" w:author="Georgios KATSAROS" w:date="2016-08-20T13:33:00Z">
+          <w:rPrChange w:id="142" w:author="Georgios KATSAROS" w:date="2016-08-20T13:33:00Z">
             <w:rPr>
               <w:i/>
             </w:rPr>
@@ -11928,7 +10934,7 @@
       <w:r>
         <w:rPr>
           <w:lang w:val="de-AT"/>
-          <w:rPrChange w:id="442" w:author="Georgios KATSAROS" w:date="2016-08-20T13:33:00Z">
+          <w:rPrChange w:id="143" w:author="Georgios KATSAROS" w:date="2016-08-20T13:33:00Z">
             <w:rPr/>
           </w:rPrChange>
         </w:rPr>
@@ -11938,7 +10944,7 @@
         <w:rPr>
           <w:i/>
           <w:lang w:val="de-AT"/>
-          <w:rPrChange w:id="443" w:author="Georgios KATSAROS" w:date="2016-08-20T13:33:00Z">
+          <w:rPrChange w:id="144" w:author="Georgios KATSAROS" w:date="2016-08-20T13:33:00Z">
             <w:rPr>
               <w:i/>
             </w:rPr>
@@ -11949,7 +10955,7 @@
       <w:r>
         <w:rPr>
           <w:lang w:val="de-AT"/>
-          <w:rPrChange w:id="444" w:author="Georgios KATSAROS" w:date="2016-08-20T13:33:00Z">
+          <w:rPrChange w:id="145" w:author="Georgios KATSAROS" w:date="2016-08-20T13:33:00Z">
             <w:rPr/>
           </w:rPrChange>
         </w:rPr>
@@ -11959,7 +10965,7 @@
         <w:rPr>
           <w:b/>
           <w:lang w:val="de-AT"/>
-          <w:rPrChange w:id="445" w:author="Georgios KATSAROS" w:date="2016-08-20T13:33:00Z">
+          <w:rPrChange w:id="146" w:author="Georgios KATSAROS" w:date="2016-08-20T13:33:00Z">
             <w:rPr>
               <w:b/>
             </w:rPr>
@@ -11973,7 +10979,7 @@
           <w:color w:val="333333"/>
           <w:shd w:val="clear" w:color="auto" w:fill="FFFFFF"/>
           <w:lang w:val="de-AT"/>
-          <w:rPrChange w:id="446" w:author="Georgios KATSAROS" w:date="2016-08-20T13:33:00Z">
+          <w:rPrChange w:id="147" w:author="Georgios KATSAROS" w:date="2016-08-20T13:33:00Z">
             <w:rPr>
               <w:rFonts w:ascii="Arial" w:hAnsi="Arial" w:cs="Arial"/>
               <w:color w:val="333333"/>
@@ -11986,7 +10992,7 @@
       <w:r>
         <w:rPr>
           <w:lang w:val="de-AT"/>
-          <w:rPrChange w:id="447" w:author="Georgios KATSAROS" w:date="2016-08-20T13:33:00Z">
+          <w:rPrChange w:id="148" w:author="Georgios KATSAROS" w:date="2016-08-20T13:33:00Z">
             <w:rPr/>
           </w:rPrChange>
         </w:rPr>
@@ -12483,7 +11489,7 @@
         <w:rPr>
           <w:i/>
           <w:lang w:val="de-AT"/>
-          <w:rPrChange w:id="448" w:author="Georgios KATSAROS" w:date="2016-08-20T13:33:00Z">
+          <w:rPrChange w:id="149" w:author="Georgios KATSAROS" w:date="2016-08-20T13:33:00Z">
             <w:rPr>
               <w:i/>
             </w:rPr>
@@ -12500,7 +11506,7 @@
         <w:rPr>
           <w:shd w:val="clear" w:color="auto" w:fill="FFFFFF"/>
           <w:lang w:val="de-AT"/>
-          <w:rPrChange w:id="449" w:author="Georgios KATSAROS" w:date="2016-08-20T13:33:00Z">
+          <w:rPrChange w:id="150" w:author="Georgios KATSAROS" w:date="2016-08-20T13:33:00Z">
             <w:rPr>
               <w:shd w:val="clear" w:color="auto" w:fill="FFFFFF"/>
             </w:rPr>
@@ -12511,7 +11517,7 @@
       <w:r>
         <w:rPr>
           <w:lang w:val="de-AT"/>
-          <w:rPrChange w:id="450" w:author="Georgios KATSAROS" w:date="2016-08-20T13:33:00Z">
+          <w:rPrChange w:id="151" w:author="Georgios KATSAROS" w:date="2016-08-20T13:33:00Z">
             <w:rPr/>
           </w:rPrChange>
         </w:rPr>
@@ -12523,7 +11529,7 @@
       <w:r>
         <w:rPr>
           <w:lang w:val="de-AT"/>
-          <w:rPrChange w:id="451" w:author="Georgios KATSAROS" w:date="2016-08-20T13:33:00Z">
+          <w:rPrChange w:id="152" w:author="Georgios KATSAROS" w:date="2016-08-20T13:33:00Z">
             <w:rPr/>
           </w:rPrChange>
         </w:rPr>
@@ -12536,7 +11542,7 @@
         <w:rPr>
           <w:i/>
           <w:lang w:val="de-AT"/>
-          <w:rPrChange w:id="452" w:author="Georgios KATSAROS" w:date="2016-08-20T13:33:00Z">
+          <w:rPrChange w:id="153" w:author="Georgios KATSAROS" w:date="2016-08-20T13:33:00Z">
             <w:rPr>
               <w:i/>
             </w:rPr>
@@ -12554,7 +11560,7 @@
         <w:rPr>
           <w:i/>
           <w:lang w:val="de-AT"/>
-          <w:rPrChange w:id="453" w:author="Georgios KATSAROS" w:date="2016-08-20T13:33:00Z">
+          <w:rPrChange w:id="154" w:author="Georgios KATSAROS" w:date="2016-08-20T13:33:00Z">
             <w:rPr>
               <w:i/>
             </w:rPr>
@@ -12578,7 +11584,7 @@
         <w:rPr>
           <w:shd w:val="clear" w:color="auto" w:fill="FFFFFF"/>
           <w:lang w:val="de-AT"/>
-          <w:rPrChange w:id="454" w:author="Georgios KATSAROS" w:date="2016-08-20T13:33:00Z">
+          <w:rPrChange w:id="155" w:author="Georgios KATSAROS" w:date="2016-08-20T13:33:00Z">
             <w:rPr>
               <w:shd w:val="clear" w:color="auto" w:fill="FFFFFF"/>
             </w:rPr>
@@ -12616,7 +11622,7 @@
         <w:rPr>
           <w:shd w:val="clear" w:color="auto" w:fill="FFFFFF"/>
           <w:lang w:val="de-AT"/>
-          <w:rPrChange w:id="455" w:author="Georgios KATSAROS" w:date="2016-08-20T13:33:00Z">
+          <w:rPrChange w:id="156" w:author="Georgios KATSAROS" w:date="2016-08-20T13:33:00Z">
             <w:rPr>
               <w:shd w:val="clear" w:color="auto" w:fill="FFFFFF"/>
             </w:rPr>
@@ -12627,7 +11633,7 @@
       <w:r>
         <w:rPr>
           <w:lang w:val="de-AT"/>
-          <w:rPrChange w:id="456" w:author="Georgios KATSAROS" w:date="2016-08-20T13:33:00Z">
+          <w:rPrChange w:id="157" w:author="Georgios KATSAROS" w:date="2016-08-20T13:33:00Z">
             <w:rPr/>
           </w:rPrChange>
         </w:rPr>
@@ -12637,7 +11643,7 @@
         <w:rPr>
           <w:i/>
           <w:lang w:val="de-AT"/>
-          <w:rPrChange w:id="457" w:author="Georgios KATSAROS" w:date="2016-08-20T13:33:00Z">
+          <w:rPrChange w:id="158" w:author="Georgios KATSAROS" w:date="2016-08-20T13:33:00Z">
             <w:rPr>
               <w:i/>
             </w:rPr>
@@ -15536,6 +14542,95 @@
       <w:rPr>
         <w:rFonts w:hint="default"/>
         <w:i w:val="0"/>
+      </w:rPr>
+    </w:lvl>
+    <w:lvl w:ilvl="1" w:tplc="04090019" w:tentative="1">
+      <w:start w:val="1"/>
+      <w:numFmt w:val="lowerLetter"/>
+      <w:lvlText w:val="%2."/>
+      <w:lvlJc w:val="left"/>
+      <w:pPr>
+        <w:ind w:left="1440" w:hanging="360"/>
+      </w:pPr>
+    </w:lvl>
+    <w:lvl w:ilvl="2" w:tplc="0409001B" w:tentative="1">
+      <w:start w:val="1"/>
+      <w:numFmt w:val="lowerRoman"/>
+      <w:lvlText w:val="%3."/>
+      <w:lvlJc w:val="right"/>
+      <w:pPr>
+        <w:ind w:left="2160" w:hanging="180"/>
+      </w:pPr>
+    </w:lvl>
+    <w:lvl w:ilvl="3" w:tplc="0409000F" w:tentative="1">
+      <w:start w:val="1"/>
+      <w:numFmt w:val="decimal"/>
+      <w:lvlText w:val="%4."/>
+      <w:lvlJc w:val="left"/>
+      <w:pPr>
+        <w:ind w:left="2880" w:hanging="360"/>
+      </w:pPr>
+    </w:lvl>
+    <w:lvl w:ilvl="4" w:tplc="04090019" w:tentative="1">
+      <w:start w:val="1"/>
+      <w:numFmt w:val="lowerLetter"/>
+      <w:lvlText w:val="%5."/>
+      <w:lvlJc w:val="left"/>
+      <w:pPr>
+        <w:ind w:left="3600" w:hanging="360"/>
+      </w:pPr>
+    </w:lvl>
+    <w:lvl w:ilvl="5" w:tplc="0409001B" w:tentative="1">
+      <w:start w:val="1"/>
+      <w:numFmt w:val="lowerRoman"/>
+      <w:lvlText w:val="%6."/>
+      <w:lvlJc w:val="right"/>
+      <w:pPr>
+        <w:ind w:left="4320" w:hanging="180"/>
+      </w:pPr>
+    </w:lvl>
+    <w:lvl w:ilvl="6" w:tplc="0409000F" w:tentative="1">
+      <w:start w:val="1"/>
+      <w:numFmt w:val="decimal"/>
+      <w:lvlText w:val="%7."/>
+      <w:lvlJc w:val="left"/>
+      <w:pPr>
+        <w:ind w:left="5040" w:hanging="360"/>
+      </w:pPr>
+    </w:lvl>
+    <w:lvl w:ilvl="7" w:tplc="04090019" w:tentative="1">
+      <w:start w:val="1"/>
+      <w:numFmt w:val="lowerLetter"/>
+      <w:lvlText w:val="%8."/>
+      <w:lvlJc w:val="left"/>
+      <w:pPr>
+        <w:ind w:left="5760" w:hanging="360"/>
+      </w:pPr>
+    </w:lvl>
+    <w:lvl w:ilvl="8" w:tplc="0409001B" w:tentative="1">
+      <w:start w:val="1"/>
+      <w:numFmt w:val="lowerRoman"/>
+      <w:lvlText w:val="%9."/>
+      <w:lvlJc w:val="right"/>
+      <w:pPr>
+        <w:ind w:left="6480" w:hanging="180"/>
+      </w:pPr>
+    </w:lvl>
+  </w:abstractNum>
+  <w:abstractNum w:abstractNumId="22" w15:restartNumberingAfterBreak="0">
+    <w:nsid w:val="7DB56D3D"/>
+    <w:multiLevelType w:val="hybridMultilevel"/>
+    <w:tmpl w:val="C0CA8734"/>
+    <w:lvl w:ilvl="0" w:tplc="0409000F">
+      <w:start w:val="1"/>
+      <w:numFmt w:val="decimal"/>
+      <w:lvlText w:val="%1."/>
+      <w:lvlJc w:val="left"/>
+      <w:pPr>
+        <w:ind w:left="720" w:hanging="360"/>
+      </w:pPr>
+      <w:rPr>
+        <w:rFonts w:hint="default"/>
       </w:rPr>
     </w:lvl>
     <w:lvl w:ilvl="1" w:tplc="04090019" w:tentative="1">
@@ -15676,6 +14771,9 @@
   </w:num>
   <w:num w:numId="22">
     <w:abstractNumId w:val="7"/>
+  </w:num>
+  <w:num w:numId="23">
+    <w:abstractNumId w:val="22"/>
   </w:num>
 </w:numbering>
 </file>
@@ -16868,7 +15966,7 @@
 </file>
 
 <file path=customXml/itemProps1.xml><?xml version="1.0" encoding="utf-8"?>
-<ds:datastoreItem xmlns:ds="http://schemas.openxmlformats.org/officeDocument/2006/customXml" ds:itemID="{85D7B19E-4C08-4177-8C6A-3390D4534B04}">
+<ds:datastoreItem xmlns:ds="http://schemas.openxmlformats.org/officeDocument/2006/customXml" ds:itemID="{6F025364-85AC-46CC-92E3-5C0553472596}">
   <ds:schemaRefs>
     <ds:schemaRef ds:uri="http://schemas.openxmlformats.org/officeDocument/2006/bibliography"/>
   </ds:schemaRefs>

</xml_diff>

<commit_message>
"Project description merged" - created
</commit_message>
<xml_diff>
--- a/Project description_Part2_modG_applyJ_modG.docx
+++ b/Project description_Part2_modG_applyJ_modG.docx
@@ -2255,6 +2255,11 @@
       </w:r>
     </w:p>
     <w:p>
+      <w:pPr>
+        <w:rPr>
+          <w:del w:id="4" w:author="Georgios KATSAROS" w:date="2016-08-25T10:29:00Z"/>
+        </w:rPr>
+      </w:pPr>
       <w:r>
         <w:t xml:space="preserve">Using gate reflectometry in </w:t>
       </w:r>
@@ -2554,74 +2559,9 @@
     </w:p>
     <w:p>
       <w:pPr>
-        <w:rPr>
-          <w:del w:id="4" w:author="Josip KUKUCKA" w:date="2016-09-02T16:36:00Z"/>
-          <w:rFonts w:eastAsiaTheme="minorEastAsia"/>
-        </w:rPr>
-      </w:pPr>
-      <w:del w:id="5" w:author="Josip KUKUCKA" w:date="2016-09-02T16:36:00Z">
-        <w:r>
-          <w:rPr>
-            <w:b/>
-          </w:rPr>
-          <w:delText xml:space="preserve">The </w:delText>
-        </w:r>
-        <w:r>
-          <w:rPr>
-            <w:b/>
-          </w:rPr>
-          <w:delText xml:space="preserve">first generation of the gate reflectometry setup </w:delText>
-        </w:r>
-        <w:r>
-          <w:rPr>
-            <w:b/>
-          </w:rPr>
-          <w:delText>will emerge from the s</w:delText>
-        </w:r>
-        <w:r>
-          <w:rPr>
-            <w:b/>
-          </w:rPr>
-          <w:delText>econd generation of the ohmic reflectometry</w:delText>
-        </w:r>
-        <w:r>
-          <w:delText xml:space="preserve"> by </w:delText>
-        </w:r>
-        <w:r>
-          <w:rPr>
-            <w:b/>
-          </w:rPr>
-          <w:delText>changing inductor value</w:delText>
-        </w:r>
-        <w:r>
-          <w:rPr>
-            <w:b/>
-          </w:rPr>
-          <w:delText>s</w:delText>
-        </w:r>
-        <w:r>
-          <w:delText xml:space="preserve"> and by trying inductors of </w:delText>
-        </w:r>
-        <w:r>
-          <w:delText xml:space="preserve">different </w:delText>
-        </w:r>
-        <w:r>
-          <w:delText xml:space="preserve">core material and size in order to reduce inductor losses.  </w:delText>
-        </w:r>
-      </w:del>
-    </w:p>
-    <w:p>
-      <w:pPr>
-        <w:rPr>
-          <w:del w:id="6" w:author="Georgios KATSAROS" w:date="2016-08-25T10:29:00Z"/>
-        </w:rPr>
-      </w:pPr>
-    </w:p>
-    <w:p>
-      <w:pPr>
         <w:pStyle w:val="Heading4"/>
         <w:rPr>
-          <w:ins w:id="7" w:author="Josip KUKUCKA" w:date="2016-09-02T16:38:00Z"/>
+          <w:ins w:id="5" w:author="Josip KUKUCKA" w:date="2016-09-02T16:38:00Z"/>
         </w:rPr>
       </w:pPr>
       <w:r>
@@ -2633,7 +2573,7 @@
       <w:r>
         <w:t>gate reflectometry</w:t>
       </w:r>
-      <w:ins w:id="8" w:author="Georgios KATSAROS" w:date="2016-08-31T11:52:00Z">
+      <w:ins w:id="6" w:author="Georgios KATSAROS" w:date="2016-08-31T11:52:00Z">
         <w:r>
           <w:t xml:space="preserve"> </w:t>
         </w:r>
@@ -2882,6 +2822,11 @@
         <w:t>RF line scattering parameters.</w:t>
       </w:r>
     </w:p>
+    <w:p/>
+    <w:p>
+      <w:bookmarkStart w:id="7" w:name="_GoBack"/>
+      <w:bookmarkEnd w:id="7"/>
+    </w:p>
     <w:p>
       <w:pPr>
         <w:pStyle w:val="Heading3"/>
@@ -2924,7 +2869,7 @@
     <w:p>
       <w:pPr>
         <w:rPr>
-          <w:del w:id="9" w:author="Georgios KATSAROS" w:date="2016-08-31T12:40:00Z"/>
+          <w:del w:id="8" w:author="Georgios KATSAROS" w:date="2016-08-31T12:40:00Z"/>
           <w:b/>
         </w:rPr>
       </w:pPr>
@@ -3538,7 +3483,7 @@
     <w:p>
       <w:pPr>
         <w:rPr>
-          <w:ins w:id="10" w:author="Josip KUKUCKA" w:date="2016-09-02T17:41:00Z"/>
+          <w:ins w:id="9" w:author="Josip KUKUCKA" w:date="2016-09-02T17:41:00Z"/>
         </w:rPr>
       </w:pPr>
     </w:p>
@@ -4367,7 +4312,7 @@
     <w:p>
       <w:pPr>
         <w:rPr>
-          <w:rPrChange w:id="11" w:author="Georgios KATSAROS" w:date="2016-08-25T11:40:00Z">
+          <w:rPrChange w:id="10" w:author="Georgios KATSAROS" w:date="2016-08-25T11:40:00Z">
             <w:rPr>
               <w:vertAlign w:val="superscript"/>
             </w:rPr>
@@ -5632,7 +5577,7 @@
     <w:p>
       <w:pPr>
         <w:rPr>
-          <w:ins w:id="12" w:author="Georgios KATSAROS" w:date="2016-08-25T19:40:00Z"/>
+          <w:ins w:id="11" w:author="Georgios KATSAROS" w:date="2016-08-25T19:40:00Z"/>
         </w:rPr>
       </w:pPr>
       <w:r>
@@ -5656,16 +5601,18 @@
         </w:rPr>
         <w:t>Ferdinand Kuemmeth</w:t>
       </w:r>
-      <w:ins w:id="13" w:author="Georgios KATSAROS" w:date="2016-08-31T20:49:00Z">
-        <w:r>
-          <w:rPr>
-            <w:b/>
-          </w:rPr>
-          <w:t xml:space="preserve"> (to ask the GO; should you here also state that Ferdinand will be in your thesis committee?)</w:t>
-        </w:r>
-      </w:ins>
-      <w:r>
-        <w:t xml:space="preserve">. </w:t>
+      <w:r>
+        <w:rPr>
+          <w:b/>
+        </w:rPr>
+        <w:t xml:space="preserve"> (</w:t>
+      </w:r>
+      <w:r>
+        <w:rPr>
+          <w:b/>
+          <w:i/>
+        </w:rPr>
+        <w:t xml:space="preserve">Since Ferdinand is also my external thesis committee, should I note this here?). </w:t>
       </w:r>
       <w:r>
         <w:t xml:space="preserve">Actually I have been visiting them for three months end of 2015. </w:t>
@@ -5815,7 +5762,7 @@
         <w:gridCol w:w="1055"/>
         <w:gridCol w:w="1066"/>
         <w:gridCol w:w="1083"/>
-        <w:tblGridChange w:id="14">
+        <w:tblGridChange w:id="12">
           <w:tblGrid>
             <w:gridCol w:w="3111"/>
             <w:gridCol w:w="966"/>
@@ -6914,7 +6861,7 @@
     <w:p>
       <w:pPr>
         <w:pStyle w:val="Heading3"/>
-        <w:pPrChange w:id="15" w:author="Georgios KATSAROS" w:date="2016-08-31T21:00:00Z">
+        <w:pPrChange w:id="13" w:author="Georgios KATSAROS" w:date="2016-08-31T21:00:00Z">
           <w:pPr/>
         </w:pPrChange>
       </w:pPr>
@@ -7316,17 +7263,14 @@
     </w:p>
     <w:p/>
     <w:p/>
+    <w:p/>
     <w:p>
-      <w:bookmarkStart w:id="16" w:name="_GoBack"/>
-      <w:bookmarkEnd w:id="16"/>
-    </w:p>
-    <w:p>
-      <w:pPr>
-        <w:rPr>
-          <w:ins w:id="17" w:author="Georgios KATSAROS" w:date="2016-08-31T21:18:00Z"/>
-        </w:rPr>
-      </w:pPr>
-      <w:ins w:id="18" w:author="Georgios KATSAROS" w:date="2016-08-31T21:17:00Z">
+      <w:pPr>
+        <w:rPr>
+          <w:ins w:id="14" w:author="Georgios KATSAROS" w:date="2016-08-31T21:18:00Z"/>
+        </w:rPr>
+      </w:pPr>
+      <w:ins w:id="15" w:author="Georgios KATSAROS" w:date="2016-08-31T21:17:00Z">
         <w:r>
           <w:t xml:space="preserve">So now just the abstract is missing and the merging of the two parts. Once you do it check it once more to see that we are not repeating things and send it to me. I will try to read it as fast as I can so that next week you can send it to the GO. </w:t>
         </w:r>
@@ -7335,7 +7279,7 @@
     <w:p>
       <w:pPr>
         <w:rPr>
-          <w:ins w:id="19" w:author="Georgios KATSAROS" w:date="2016-08-25T20:06:00Z"/>
+          <w:ins w:id="16" w:author="Georgios KATSAROS" w:date="2016-08-25T20:06:00Z"/>
           <w:b/>
         </w:rPr>
       </w:pPr>
@@ -11144,7 +11088,7 @@
 </file>
 
 <file path=customXml/itemProps1.xml><?xml version="1.0" encoding="utf-8"?>
-<ds:datastoreItem xmlns:ds="http://schemas.openxmlformats.org/officeDocument/2006/customXml" ds:itemID="{417CC267-2657-4985-84FD-8E736841FC02}">
+<ds:datastoreItem xmlns:ds="http://schemas.openxmlformats.org/officeDocument/2006/customXml" ds:itemID="{5668402A-5B0E-4D29-BF2D-19CC9601D1B0}">
   <ds:schemaRefs>
     <ds:schemaRef ds:uri="http://schemas.openxmlformats.org/officeDocument/2006/bibliography"/>
   </ds:schemaRefs>

</xml_diff>